<commit_message>
Updates after DAFFAR team review
</commit_message>
<xml_diff>
--- a/Cases/daffarsannualupdates/DAFFARS 5303---Improper-Business-Practices-and-Personal-Conflicts-of-Interest.docx
+++ b/Cases/daffarsannualupdates/DAFFARS 5303---Improper-Business-Practices-and-Personal-Conflicts-of-Interest.docx
@@ -2574,25 +2574,9 @@
         <w:rPr>
           <w:ins w:id="10" w:author="SMITH, AMY K CIV USAF HAF SAF/AQCP" w:date="2023-12-01T12:00:00Z"/>
           <w:rFonts w:ascii="Calibri" w:eastAsiaTheme="minorHAnsi" w:hAnsi="Calibri" w:cs="Calibri"/>
-          <w:rPrChange w:id="11" w:author="SMITH, AMY K CIV USAF HAF SAF/AQCP" w:date="2024-03-12T16:32:00Z">
-            <w:rPr>
-              <w:ins w:id="12" w:author="SMITH, AMY K CIV USAF HAF SAF/AQCP" w:date="2023-12-01T12:00:00Z"/>
-              <w:w w:val="105"/>
-            </w:rPr>
-          </w:rPrChange>
-        </w:rPr>
-        <w:pPrChange w:id="13" w:author="SMITH, AMY K CIV USAF HAF SAF/AQCP" w:date="2024-03-12T16:32:00Z">
-          <w:pPr>
-            <w:pStyle w:val="BodyText"/>
-            <w:numPr>
-              <w:numId w:val="7"/>
-            </w:numPr>
-            <w:spacing w:line="271" w:lineRule="auto"/>
-            <w:ind w:left="470" w:right="116" w:hanging="360"/>
-          </w:pPr>
-        </w:pPrChange>
-      </w:pPr>
-      <w:ins w:id="14" w:author="SMITH, AMY K CIV USAF HAF SAF/AQCP" w:date="2024-03-12T16:32:00Z">
+        </w:rPr>
+      </w:pPr>
+      <w:ins w:id="11" w:author="SMITH, AMY K CIV USAF HAF SAF/AQCP" w:date="2024-03-12T16:32:00Z">
         <w:r>
           <w:rPr>
             <w:w w:val="105"/>
@@ -2606,7 +2590,7 @@
           <w:t xml:space="preserve">When it comes to safeguarding public data, trust is paramount.  </w:t>
         </w:r>
       </w:ins>
-      <w:ins w:id="15" w:author="SMITH, AMY K CIV USAF HAF SAF/AQCP" w:date="2024-03-11T16:39:00Z">
+      <w:ins w:id="12" w:author="SMITH, AMY K CIV USAF HAF SAF/AQCP" w:date="2024-03-11T16:39:00Z">
         <w:r>
           <w:rPr>
             <w:w w:val="105"/>
@@ -2614,7 +2598,7 @@
           <w:t>Contract management security and data privacy are critical.  Contracting data produced or maintained by the Contracting workforce must also be handled in accordance with applicable laws and regulations to safeguard this data.  Any individuals requiring access to contract data as a result of participating on a source selection or in the performance of their duties must sign a Non-Disclosure Agreement.</w:t>
         </w:r>
       </w:ins>
-      <w:del w:id="16" w:author="SMITH, AMY K CIV USAF HAF SAF/AQCP" w:date="2024-03-11T16:39:00Z">
+      <w:del w:id="13" w:author="SMITH, AMY K CIV USAF HAF SAF/AQCP" w:date="2024-03-11T16:39:00Z">
         <w:r>
           <w:rPr>
             <w:w w:val="105"/>
@@ -3256,12 +3240,11 @@
         <w:spacing w:line="271" w:lineRule="auto"/>
         <w:ind w:right="116"/>
         <w:rPr>
-          <w:ins w:id="17" w:author="SMITH, AMY K CIV USAF HAF SAF/AQCP" w:date="2023-12-01T12:02:00Z"/>
-          <w:w w:val="105"/>
-        </w:rPr>
-      </w:pPr>
-      <w:commentRangeStart w:id="18"/>
-      <w:ins w:id="19" w:author="SMITH, AMY K CIV USAF HAF SAF/AQCP" w:date="2023-12-01T11:59:00Z">
+          <w:ins w:id="14" w:author="SMITH, AMY K CIV USAF HAF SAF/AQCP" w:date="2023-12-01T12:02:00Z"/>
+          <w:w w:val="105"/>
+        </w:rPr>
+      </w:pPr>
+      <w:ins w:id="15" w:author="SMITH, AMY K CIV USAF HAF SAF/AQCP" w:date="2023-12-01T11:59:00Z">
         <w:r>
           <w:rPr>
             <w:w w:val="105"/>
@@ -3269,7 +3252,7 @@
           <w:t>Contracting</w:t>
         </w:r>
       </w:ins>
-      <w:ins w:id="20" w:author="SMITH, AMY K CIV USAF HAF SAF/AQCP" w:date="2023-12-01T11:54:00Z">
+      <w:ins w:id="16" w:author="SMITH, AMY K CIV USAF HAF SAF/AQCP" w:date="2023-12-01T11:54:00Z">
         <w:r>
           <w:rPr>
             <w:w w:val="105"/>
@@ -3277,7 +3260,7 @@
           <w:t xml:space="preserve"> Officers </w:t>
         </w:r>
       </w:ins>
-      <w:ins w:id="21" w:author="SMITH, AMY K CIV USAF HAF SAF/AQCP" w:date="2024-03-11T16:44:00Z">
+      <w:ins w:id="17" w:author="SMITH, AMY K CIV USAF HAF SAF/AQCP" w:date="2024-03-11T16:44:00Z">
         <w:r>
           <w:rPr>
             <w:w w:val="105"/>
@@ -3285,7 +3268,7 @@
           <w:t>must</w:t>
         </w:r>
       </w:ins>
-      <w:ins w:id="22" w:author="SMITH, AMY K CIV USAF HAF SAF/AQCP" w:date="2023-12-01T11:54:00Z">
+      <w:ins w:id="18" w:author="SMITH, AMY K CIV USAF HAF SAF/AQCP" w:date="2023-12-01T11:54:00Z">
         <w:r>
           <w:rPr>
             <w:w w:val="105"/>
@@ -3293,7 +3276,7 @@
           <w:t xml:space="preserve"> ensure </w:t>
         </w:r>
       </w:ins>
-      <w:ins w:id="23" w:author="SMITH, AMY K CIV USAF HAF SAF/AQCP" w:date="2023-12-01T11:55:00Z">
+      <w:ins w:id="19" w:author="SMITH, AMY K CIV USAF HAF SAF/AQCP" w:date="2023-12-01T11:55:00Z">
         <w:r>
           <w:rPr>
             <w:w w:val="105"/>
@@ -3307,7 +3290,7 @@
           <w:t xml:space="preserve">ors whose employees have been determined to have a “Need to know” by the data requesting organization </w:t>
         </w:r>
       </w:ins>
-      <w:ins w:id="24" w:author="SMITH, AMY K CIV USAF HAF SAF/AQCP" w:date="2024-03-11T16:40:00Z">
+      <w:ins w:id="20" w:author="SMITH, AMY K CIV USAF HAF SAF/AQCP" w:date="2024-03-11T16:40:00Z">
         <w:r>
           <w:rPr>
             <w:w w:val="105"/>
@@ -3315,12 +3298,56 @@
           <w:t>shall</w:t>
         </w:r>
       </w:ins>
-      <w:ins w:id="25" w:author="SMITH, AMY K CIV USAF HAF SAF/AQCP" w:date="2023-12-01T11:55:00Z">
+      <w:ins w:id="21" w:author="SMITH, AMY K CIV USAF HAF SAF/AQCP" w:date="2023-12-01T11:55:00Z">
         <w:r>
           <w:rPr>
             <w:w w:val="105"/>
           </w:rPr>
           <w:t xml:space="preserve"> have Non-discl</w:t>
+        </w:r>
+      </w:ins>
+      <w:ins w:id="22" w:author="SMITH, AMY K CIV USAF HAF SAF/AQCP" w:date="2023-12-01T11:56:00Z">
+        <w:r>
+          <w:rPr>
+            <w:w w:val="105"/>
+          </w:rPr>
+          <w:t>osure Agreements (NDAs), Organizational Conflicts of Interest (OCI) mitigation plans</w:t>
+        </w:r>
+        <w:r>
+          <w:rPr>
+            <w:w w:val="105"/>
+          </w:rPr>
+          <w:t>, necessary information owner permissions and any applicable contr</w:t>
+        </w:r>
+      </w:ins>
+      <w:ins w:id="23" w:author="SMITH, AMY K CIV USAF HAF SAF/AQCP" w:date="2023-12-01T11:59:00Z">
+        <w:r>
+          <w:rPr>
+            <w:w w:val="105"/>
+          </w:rPr>
+          <w:t>a</w:t>
+        </w:r>
+      </w:ins>
+      <w:ins w:id="24" w:author="SMITH, AMY K CIV USAF HAF SAF/AQCP" w:date="2023-12-01T11:56:00Z">
+        <w:r>
+          <w:rPr>
+            <w:w w:val="105"/>
+          </w:rPr>
+          <w:t>ct clauses or articles prior to gaining access to any contracting system restricted data sets.  Con</w:t>
+        </w:r>
+        <w:r>
+          <w:rPr>
+            <w:w w:val="105"/>
+          </w:rPr>
+          <w:t>firmation of these items is the resp</w:t>
+        </w:r>
+      </w:ins>
+      <w:ins w:id="25" w:author="SMITH, AMY K CIV USAF HAF SAF/AQCP" w:date="2023-12-01T11:59:00Z">
+        <w:r>
+          <w:rPr>
+            <w:w w:val="105"/>
+          </w:rPr>
+          <w:t>o</w:t>
         </w:r>
       </w:ins>
       <w:ins w:id="26" w:author="SMITH, AMY K CIV USAF HAF SAF/AQCP" w:date="2023-12-01T11:56:00Z">
@@ -3328,68 +3355,15 @@
           <w:rPr>
             <w:w w:val="105"/>
           </w:rPr>
-          <w:t>osure Agreements (NDAs), Organizational Conflicts of Interest (OCI) mitigation plans</w:t>
-        </w:r>
-        <w:r>
-          <w:rPr>
-            <w:w w:val="105"/>
-          </w:rPr>
-          <w:t>, necessary information owner permissions and any applicable contr</w:t>
+          <w:t xml:space="preserve">nsibility of the organizations requesting </w:t>
         </w:r>
       </w:ins>
-      <w:ins w:id="27" w:author="SMITH, AMY K CIV USAF HAF SAF/AQCP" w:date="2023-12-01T11:59:00Z">
-        <w:r>
-          <w:rPr>
-            <w:w w:val="105"/>
-          </w:rPr>
-          <w:t>a</w:t>
-        </w:r>
-      </w:ins>
-      <w:ins w:id="28" w:author="SMITH, AMY K CIV USAF HAF SAF/AQCP" w:date="2023-12-01T11:56:00Z">
-        <w:r>
-          <w:rPr>
-            <w:w w:val="105"/>
-          </w:rPr>
-          <w:t>ct clauses or articles prior to gaining access to any contracting system restricted data sets.  Con</w:t>
-        </w:r>
-        <w:r>
-          <w:rPr>
-            <w:w w:val="105"/>
-          </w:rPr>
-          <w:t>firmation of these items is the resp</w:t>
-        </w:r>
-      </w:ins>
-      <w:ins w:id="29" w:author="SMITH, AMY K CIV USAF HAF SAF/AQCP" w:date="2023-12-01T11:59:00Z">
-        <w:r>
-          <w:rPr>
-            <w:w w:val="105"/>
-          </w:rPr>
-          <w:t>o</w:t>
-        </w:r>
-      </w:ins>
-      <w:ins w:id="30" w:author="SMITH, AMY K CIV USAF HAF SAF/AQCP" w:date="2023-12-01T11:56:00Z">
-        <w:r>
-          <w:rPr>
-            <w:w w:val="105"/>
-          </w:rPr>
-          <w:t xml:space="preserve">nsibility of the organizations requesting </w:t>
-        </w:r>
-      </w:ins>
-      <w:ins w:id="31" w:author="SMITH, AMY K CIV USAF HAF SAF/AQCP" w:date="2023-12-01T11:57:00Z">
+      <w:ins w:id="27" w:author="SMITH, AMY K CIV USAF HAF SAF/AQCP" w:date="2023-12-01T11:57:00Z">
         <w:r>
           <w:rPr>
             <w:w w:val="105"/>
           </w:rPr>
           <w:t>access to the data and organizations are required to provide the items upon request.</w:t>
-        </w:r>
-      </w:ins>
-      <w:commentRangeEnd w:id="18"/>
-      <w:ins w:id="32" w:author="SMITH, AMY K CIV USAF HAF SAF/AQCP" w:date="2023-12-01T12:05:00Z">
-        <w:r>
-          <w:rPr>
-            <w:rStyle w:val="CommentReference"/>
-          </w:rPr>
-          <w:commentReference w:id="18"/>
         </w:r>
       </w:ins>
     </w:p>
@@ -3404,7 +3378,7 @@
           <w:w w:val="105"/>
         </w:rPr>
       </w:pPr>
-      <w:ins w:id="33" w:author="SMITH, AMY K CIV USAF HAF SAF/AQCP" w:date="2024-03-11T16:41:00Z">
+      <w:ins w:id="28" w:author="SMITH, AMY K CIV USAF HAF SAF/AQCP" w:date="2024-03-11T16:41:00Z">
         <w:r>
           <w:rPr>
             <w:w w:val="105"/>
@@ -3412,7 +3386,7 @@
           <w:t xml:space="preserve">Before giving contractors access to contracting data, Contracting Officers shall ensure that the government team has verified </w:t>
         </w:r>
       </w:ins>
-      <w:ins w:id="34" w:author="SMITH, AMY K CIV USAF HAF SAF/AQCP" w:date="2024-03-18T11:55:00Z">
+      <w:ins w:id="29" w:author="SMITH, AMY K CIV USAF HAF SAF/AQCP" w:date="2024-03-18T11:55:00Z">
         <w:r>
           <w:rPr>
             <w:w w:val="105"/>
@@ -3420,7 +3394,7 @@
           <w:t xml:space="preserve">that </w:t>
         </w:r>
       </w:ins>
-      <w:ins w:id="35" w:author="SMITH, AMY K CIV USAF HAF SAF/AQCP" w:date="2024-03-11T16:41:00Z">
+      <w:ins w:id="30" w:author="SMITH, AMY K CIV USAF HAF SAF/AQCP" w:date="2024-03-11T16:41:00Z">
         <w:r>
           <w:rPr>
             <w:w w:val="105"/>
@@ -3435,8 +3409,8 @@
           <w:t xml:space="preserve">using the </w:t>
         </w:r>
       </w:ins>
-      <w:commentRangeStart w:id="36"/>
-      <w:ins w:id="37" w:author="SMITH, AMY K CIV USAF HAF SAF/AQCP" w:date="2024-03-11T16:42:00Z">
+      <w:commentRangeStart w:id="31"/>
+      <w:ins w:id="32" w:author="SMITH, AMY K CIV USAF HAF SAF/AQCP" w:date="2024-03-11T16:42:00Z">
         <w:r>
           <w:rPr>
             <w:w w:val="105"/>
@@ -3444,7 +3418,7 @@
           <w:fldChar w:fldCharType="begin"/>
         </w:r>
       </w:ins>
-      <w:ins w:id="38" w:author="SMITH, AMY K CIV USAF HAF SAF/AQCP" w:date="2024-03-14T16:19:00Z">
+      <w:ins w:id="33" w:author="SMITH, AMY K CIV USAF HAF SAF/AQCP" w:date="2024-03-14T16:19:00Z">
         <w:r>
           <w:rPr>
             <w:w w:val="105"/>
@@ -3452,7 +3426,7 @@
           <w:instrText>HYPERLINK "https://usaf.dps.mil/sites/AFCC/AQCP/KnowledgeCenter/SitePages/DAFFARS-Templates.aspx"</w:instrText>
         </w:r>
       </w:ins>
-      <w:ins w:id="39" w:author="SMITH, AMY K CIV USAF HAF SAF/AQCP" w:date="2024-03-11T16:42:00Z">
+      <w:ins w:id="34" w:author="SMITH, AMY K CIV USAF HAF SAF/AQCP" w:date="2024-03-11T16:42:00Z">
         <w:r>
           <w:rPr>
             <w:w w:val="105"/>
@@ -3478,14 +3452,14 @@
           <w:fldChar w:fldCharType="end"/>
         </w:r>
       </w:ins>
-      <w:commentRangeEnd w:id="36"/>
+      <w:commentRangeEnd w:id="31"/>
       <w:r>
         <w:rPr>
           <w:rStyle w:val="CommentReference"/>
         </w:rPr>
-        <w:commentReference w:id="36"/>
-      </w:r>
-      <w:ins w:id="40" w:author="SMITH, AMY K CIV USAF HAF SAF/AQCP" w:date="2024-03-11T16:41:00Z">
+        <w:commentReference w:id="31"/>
+      </w:r>
+      <w:ins w:id="35" w:author="SMITH, AMY K CIV USAF HAF SAF/AQCP" w:date="2024-03-11T16:41:00Z">
         <w:r>
           <w:rPr>
             <w:w w:val="105"/>
@@ -3493,7 +3467,7 @@
           <w:t xml:space="preserve">  Once completed, the CCCAS </w:t>
         </w:r>
       </w:ins>
-      <w:ins w:id="41" w:author="SMITH, AMY K CIV USAF HAF SAF/AQCP" w:date="2024-03-11T16:42:00Z">
+      <w:ins w:id="36" w:author="SMITH, AMY K CIV USAF HAF SAF/AQCP" w:date="2024-03-11T16:42:00Z">
         <w:r>
           <w:rPr>
             <w:w w:val="105"/>
@@ -3501,7 +3475,7 @@
           <w:t>template</w:t>
         </w:r>
       </w:ins>
-      <w:ins w:id="42" w:author="SMITH, AMY K CIV USAF HAF SAF/AQCP" w:date="2024-03-11T16:41:00Z">
+      <w:ins w:id="37" w:author="SMITH, AMY K CIV USAF HAF SAF/AQCP" w:date="2024-03-11T16:41:00Z">
         <w:r>
           <w:rPr>
             <w:w w:val="105"/>
@@ -3509,7 +3483,7 @@
           <w:t xml:space="preserve"> shall be uploaded into the </w:t>
         </w:r>
       </w:ins>
-      <w:ins w:id="43" w:author="SMITH, AMY K CIV USAF HAF SAF/AQCP" w:date="2024-03-11T16:42:00Z">
+      <w:ins w:id="38" w:author="SMITH, AMY K CIV USAF HAF SAF/AQCP" w:date="2024-03-11T16:42:00Z">
         <w:r>
           <w:rPr>
             <w:w w:val="105"/>
@@ -3547,7 +3521,7 @@
           <w:fldChar w:fldCharType="end"/>
         </w:r>
       </w:ins>
-      <w:ins w:id="44" w:author="SMITH, AMY K CIV USAF HAF SAF/AQCP" w:date="2024-03-11T16:41:00Z">
+      <w:ins w:id="39" w:author="SMITH, AMY K CIV USAF HAF SAF/AQCP" w:date="2024-03-11T16:41:00Z">
         <w:r>
           <w:rPr>
             <w:w w:val="105"/>
@@ -3561,119 +3535,9 @@
         <w:pStyle w:val="ListParagraph"/>
         <w:ind w:left="1190" w:firstLine="0"/>
         <w:rPr>
-          <w:w w:val="105"/>
-        </w:rPr>
-      </w:pPr>
-    </w:p>
-    <w:p>
-      <w:pPr>
-        <w:pStyle w:val="ListParagraph"/>
-        <w:tabs>
-          <w:tab w:val="left" w:pos="451"/>
-        </w:tabs>
-        <w:ind w:left="470" w:firstLine="0"/>
-        <w:rPr>
-          <w:ins w:id="45" w:author="ROSSI, AMANDA M CIV USAF HAF SAF/AQCP" w:date="2024-05-17T13:41:00Z"/>
-          <w:b/>
-          <w:bCs/>
-        </w:rPr>
-      </w:pPr>
-      <w:ins w:id="46" w:author="ROSSI, AMANDA M CIV USAF HAF SAF/AQCP" w:date="2024-05-17T13:41:00Z">
-        <w:r>
-          <w:rPr>
-            <w:b/>
-            <w:bCs/>
-          </w:rPr>
-          <w:t xml:space="preserve">Note for DAFFARS 5303.104-4(a)(ii):  Atch 4 of </w:t>
-        </w:r>
-        <w:commentRangeStart w:id="47"/>
-        <w:r>
-          <w:fldChar w:fldCharType="begin"/>
-        </w:r>
-        <w:r>
-          <w:instrText>HYPERLINK "https://usaf.dps.mil/sites/AFCC/AQCP/KnowledgeCenter/Documents/Forms/AllItems.aspx?id=%2Fsites%2FAFCC%2FAQCP%2FKnowledgeCenter%2FDocuments%2FMemos%2FPolicy%20Memos%2F24%2DC%2D03%2Epdf&amp;parent=%2Fsites%2FAFCC%2FAQCP%2FKnowledgeCenter%2FDocuments%2FMemos%2FPolicy%20Memos"</w:instrText>
-        </w:r>
-        <w:r>
-          <w:fldChar w:fldCharType="separate"/>
-        </w:r>
-        <w:r>
-          <w:rPr>
-            <w:rStyle w:val="Hyperlink"/>
-            <w:b/>
-            <w:bCs/>
-          </w:rPr>
-          <w:t>SAF/AQC memo 24-C-04</w:t>
-        </w:r>
-        <w:r>
-          <w:rPr>
-            <w:rStyle w:val="Hyperlink"/>
-            <w:b/>
-            <w:bCs/>
-          </w:rPr>
-          <w:fldChar w:fldCharType="end"/>
-        </w:r>
-        <w:commentRangeEnd w:id="47"/>
-        <w:r>
-          <w:rPr>
-            <w:rStyle w:val="CommentReference"/>
-          </w:rPr>
-          <w:commentReference w:id="47"/>
-        </w:r>
-        <w:r>
-          <w:rPr>
-            <w:b/>
-            <w:bCs/>
-          </w:rPr>
-          <w:t xml:space="preserve"> will be made into a DAFFARS template and archived within the Air Force Contracting Central (AFCC) templates</w:t>
-        </w:r>
-        <w:r>
-          <w:rPr>
-            <w:b/>
-            <w:bCs/>
-          </w:rPr>
-          <w:t xml:space="preserve"> when the 2024 DAFAC is finalized – once this action is complete, this note will be removed from the DAFFARS language</w:t>
-        </w:r>
-      </w:ins>
-    </w:p>
-    <w:p>
-      <w:pPr>
-        <w:pStyle w:val="ListParagraph"/>
-        <w:ind w:left="1190" w:firstLine="0"/>
-        <w:rPr>
-          <w:w w:val="105"/>
-        </w:rPr>
-      </w:pPr>
-    </w:p>
-    <w:p>
-      <w:pPr>
-        <w:pStyle w:val="ListParagraph"/>
-        <w:ind w:left="1190" w:firstLine="0"/>
-        <w:rPr>
-          <w:del w:id="48" w:author="SMITH, AMY K CIV USAF HAF SAF/AQCP" w:date="2024-03-14T16:08:00Z"/>
-          <w:w w:val="105"/>
-        </w:rPr>
-      </w:pPr>
-    </w:p>
-    <w:p>
-      <w:pPr>
-        <w:pStyle w:val="ListParagraph"/>
-        <w:ind w:left="1190" w:firstLine="0"/>
-        <w:rPr>
-          <w:ins w:id="49" w:author="SMITH, AMY K CIV USAF HAF SAF/AQCP" w:date="2024-03-18T11:59:00Z"/>
-          <w:w w:val="105"/>
-          <w:rPrChange w:id="50" w:author="SMITH, AMY K CIV USAF HAF SAF/AQCP" w:date="2024-03-18T11:55:00Z">
-            <w:rPr>
-              <w:ins w:id="51" w:author="SMITH, AMY K CIV USAF HAF SAF/AQCP" w:date="2024-03-18T11:59:00Z"/>
-            </w:rPr>
-          </w:rPrChange>
-        </w:rPr>
-        <w:pPrChange w:id="52" w:author="SMITH, AMY K CIV USAF HAF SAF/AQCP" w:date="2024-03-18T11:55:00Z">
-          <w:pPr>
-            <w:pStyle w:val="BodyText"/>
-            <w:spacing w:line="271" w:lineRule="auto"/>
-            <w:ind w:left="110" w:right="116"/>
-          </w:pPr>
-        </w:pPrChange>
+          <w:ins w:id="40" w:author="SMITH, AMY K CIV USAF HAF SAF/AQCP" w:date="2024-03-18T11:59:00Z"/>
+          <w:w w:val="105"/>
+        </w:rPr>
       </w:pPr>
     </w:p>
     <w:p>
@@ -3687,46 +3551,14 @@
         <w:ind w:right="116"/>
         <w:rPr>
           <w:w w:val="105"/>
-          <w:rPrChange w:id="53" w:author="SMITH, AMY K CIV USAF HAF SAF/AQCP" w:date="2024-03-18T11:59:00Z">
-            <w:rPr/>
-          </w:rPrChange>
-        </w:rPr>
-        <w:pPrChange w:id="54" w:author="SMITH, AMY K CIV USAF HAF SAF/AQCP" w:date="2024-03-18T11:59:00Z">
-          <w:pPr>
-            <w:pStyle w:val="BodyText"/>
-          </w:pPr>
-        </w:pPrChange>
-      </w:pPr>
-      <w:commentRangeStart w:id="55"/>
-      <w:commentRangeStart w:id="56"/>
-      <w:commentRangeStart w:id="57"/>
-      <w:ins w:id="58" w:author="SMITH, AMY K CIV USAF HAF SAF/AQCP" w:date="2024-03-18T11:59:00Z">
+        </w:rPr>
+      </w:pPr>
+      <w:ins w:id="41" w:author="SMITH, AMY K CIV USAF HAF SAF/AQCP" w:date="2024-03-18T11:59:00Z">
         <w:r>
           <w:rPr>
             <w:w w:val="105"/>
           </w:rPr>
           <w:t>A singular Non-Disclosure Agreement (NDA) for both DAFFARS 5303.104-4(a) and FAR clause 52.203-16 “PREVENTING PERSONAL CONFLICTS OF INTEREST” may be completed and remain on file by the requesting government or contractor organization for the term of employment rather than accomplished annually, as long as both provisions are referenced in the NDA.</w:t>
-        </w:r>
-        <w:commentRangeEnd w:id="55"/>
-        <w:r>
-          <w:rPr>
-            <w:rStyle w:val="CommentReference"/>
-          </w:rPr>
-          <w:commentReference w:id="55"/>
-        </w:r>
-        <w:commentRangeEnd w:id="56"/>
-        <w:r>
-          <w:rPr>
-            <w:rStyle w:val="CommentReference"/>
-          </w:rPr>
-          <w:commentReference w:id="56"/>
-        </w:r>
-        <w:commentRangeEnd w:id="57"/>
-        <w:r>
-          <w:rPr>
-            <w:rStyle w:val="CommentReference"/>
-          </w:rPr>
-          <w:commentReference w:id="57"/>
         </w:r>
       </w:ins>
     </w:p>
@@ -3773,243 +3605,199 @@
     </w:p>
     <w:p>
       <w:pPr>
-        <w:pStyle w:val="ListParagraph"/>
-        <w:numPr>
-          <w:ilvl w:val="0"/>
-          <w:numId w:val="5"/>
-        </w:numPr>
-        <w:tabs>
-          <w:tab w:val="left" w:pos="442"/>
-        </w:tabs>
-        <w:spacing w:line="271" w:lineRule="auto"/>
-        <w:ind w:right="321" w:firstLine="0"/>
-        <w:rPr>
-          <w:del w:id="59" w:author="SMITH, AMY K CIV USAF HAF SAF/AQCP" w:date="2024-03-18T12:01:00Z"/>
-        </w:rPr>
-      </w:pPr>
-      <w:r>
-        <w:rPr>
-          <w:w w:val="105"/>
-        </w:rPr>
-        <w:t>Contracting officers should consider ways to engage potential offerors early and respond to</w:t>
-      </w:r>
-      <w:r>
-        <w:rPr>
-          <w:spacing w:val="40"/>
-          <w:w w:val="105"/>
-        </w:rPr>
-        <w:t xml:space="preserve"> </w:t>
-      </w:r>
-      <w:r>
-        <w:rPr>
-          <w:w w:val="105"/>
-        </w:rPr>
-        <w:t>industry</w:t>
-      </w:r>
-      <w:r>
-        <w:rPr>
-          <w:spacing w:val="34"/>
-          <w:w w:val="105"/>
-        </w:rPr>
-        <w:t xml:space="preserve"> </w:t>
-      </w:r>
-      <w:r>
-        <w:rPr>
-          <w:w w:val="105"/>
-        </w:rPr>
-        <w:t>queries,</w:t>
-      </w:r>
-      <w:r>
-        <w:rPr>
-          <w:spacing w:val="34"/>
-          <w:w w:val="105"/>
-        </w:rPr>
-        <w:t xml:space="preserve"> </w:t>
-      </w:r>
-      <w:r>
-        <w:rPr>
-          <w:w w:val="105"/>
-        </w:rPr>
-        <w:t>pursuant</w:t>
-      </w:r>
-      <w:r>
-        <w:rPr>
-          <w:spacing w:val="34"/>
-          <w:w w:val="105"/>
-        </w:rPr>
-        <w:t xml:space="preserve"> </w:t>
-      </w:r>
-      <w:r>
-        <w:rPr>
-          <w:w w:val="105"/>
-        </w:rPr>
-        <w:t>to</w:t>
-      </w:r>
-      <w:r>
-        <w:rPr>
-          <w:spacing w:val="34"/>
-          <w:w w:val="105"/>
-        </w:rPr>
-        <w:t xml:space="preserve"> </w:t>
-      </w:r>
-      <w:r>
-        <w:rPr>
-          <w:w w:val="105"/>
-        </w:rPr>
-        <w:t>the</w:t>
-      </w:r>
-      <w:r>
-        <w:rPr>
-          <w:spacing w:val="34"/>
-          <w:w w:val="105"/>
-        </w:rPr>
-        <w:t xml:space="preserve"> </w:t>
-      </w:r>
-      <w:r>
-        <w:rPr>
-          <w:w w:val="105"/>
-        </w:rPr>
-        <w:t>contracting</w:t>
-      </w:r>
-      <w:r>
-        <w:rPr>
-          <w:spacing w:val="34"/>
-          <w:w w:val="105"/>
-        </w:rPr>
-        <w:t xml:space="preserve"> </w:t>
-      </w:r>
-      <w:r>
-        <w:rPr>
-          <w:w w:val="105"/>
-        </w:rPr>
-        <w:t>officer’s</w:t>
-      </w:r>
-      <w:r>
-        <w:rPr>
-          <w:spacing w:val="34"/>
-          <w:w w:val="105"/>
-        </w:rPr>
-        <w:t xml:space="preserve"> </w:t>
-      </w:r>
-      <w:r>
-        <w:rPr>
-          <w:w w:val="105"/>
-        </w:rPr>
-        <w:t>responsibilities</w:t>
-      </w:r>
-      <w:r>
-        <w:rPr>
-          <w:spacing w:val="34"/>
-          <w:w w:val="105"/>
-        </w:rPr>
-        <w:t xml:space="preserve"> </w:t>
-      </w:r>
-      <w:r>
-        <w:rPr>
-          <w:w w:val="105"/>
-        </w:rPr>
-        <w:t>under</w:t>
-      </w:r>
-      <w:r>
-        <w:rPr>
-          <w:spacing w:val="34"/>
-          <w:w w:val="105"/>
-        </w:rPr>
-        <w:t xml:space="preserve"> </w:t>
-      </w:r>
-      <w:r>
-        <w:rPr>
-          <w:w w:val="105"/>
-        </w:rPr>
-        <w:t>FAR</w:t>
-      </w:r>
-      <w:r>
-        <w:rPr>
-          <w:spacing w:val="34"/>
-          <w:w w:val="105"/>
-        </w:rPr>
-        <w:t xml:space="preserve"> </w:t>
-      </w:r>
-      <w:r>
-        <w:rPr>
-          <w:w w:val="105"/>
-        </w:rPr>
-        <w:t>9.504,</w:t>
-      </w:r>
-      <w:r>
-        <w:rPr>
-          <w:spacing w:val="34"/>
-          <w:w w:val="105"/>
-        </w:rPr>
-        <w:t xml:space="preserve"> </w:t>
-      </w:r>
-      <w:r>
-        <w:rPr>
-          <w:w w:val="105"/>
-        </w:rPr>
-        <w:t>to determine whether former federal employees should be excluded from proposal preparation. When Contracting officers become aware that a former federal employee is involved in a contractor’s</w:t>
-      </w:r>
-      <w:r>
-        <w:rPr>
-          <w:spacing w:val="40"/>
-          <w:w w:val="105"/>
-        </w:rPr>
-        <w:t xml:space="preserve"> </w:t>
-      </w:r>
-      <w:r>
-        <w:rPr>
-          <w:w w:val="105"/>
-        </w:rPr>
-        <w:t>proposal preparation, the CO shall determine whether that employee should be excluded from the</w:t>
-      </w:r>
-      <w:r>
-        <w:rPr>
-          <w:spacing w:val="40"/>
-          <w:w w:val="105"/>
-        </w:rPr>
-        <w:t xml:space="preserve"> </w:t>
-      </w:r>
-      <w:r>
-        <w:rPr>
-          <w:w w:val="105"/>
-        </w:rPr>
-        <w:t>proposal preparation effort. The CO shall document the supporting rationale within the determination as to whether the former federal employee should be excluded from the proposal</w:t>
-      </w:r>
-    </w:p>
-    <w:p>
-      <w:pPr>
-        <w:pStyle w:val="ListParagraph"/>
-        <w:numPr>
-          <w:ilvl w:val="0"/>
-          <w:numId w:val="5"/>
-        </w:numPr>
-        <w:tabs>
-          <w:tab w:val="left" w:pos="442"/>
-        </w:tabs>
-        <w:spacing w:line="271" w:lineRule="auto"/>
-        <w:ind w:right="321" w:firstLine="0"/>
-        <w:rPr>
-          <w:del w:id="60" w:author="SMITH, AMY K CIV USAF HAF SAF/AQCP" w:date="2024-03-18T12:01:00Z"/>
-        </w:rPr>
-        <w:sectPr>
-          <w:pgSz w:w="11910" w:h="16840"/>
-          <w:pgMar w:top="820" w:right="740" w:bottom="280" w:left="740" w:header="720" w:footer="720" w:gutter="0"/>
-          <w:cols w:space="720"/>
-        </w:sectPr>
-        <w:pPrChange w:id="61" w:author="SMITH, AMY K CIV USAF HAF SAF/AQCP" w:date="2024-03-18T12:01:00Z">
-          <w:pPr>
-            <w:spacing w:line="271" w:lineRule="auto"/>
-          </w:pPr>
-        </w:pPrChange>
-      </w:pPr>
-    </w:p>
-    <w:p>
-      <w:pPr>
         <w:pStyle w:val="BodyText"/>
         <w:spacing w:before="82" w:line="271" w:lineRule="auto"/>
         <w:ind w:left="110" w:right="253"/>
       </w:pPr>
-      <w:ins w:id="62" w:author="SMITH, AMY K CIV USAF HAF SAF/AQCP" w:date="2024-03-18T12:01:00Z">
+      <w:r>
+        <w:rPr>
+          <w:w w:val="105"/>
+        </w:rPr>
+        <w:t>Contracting officers should consider ways to engage potential offerors early and respond to</w:t>
+      </w:r>
+      <w:r>
+        <w:rPr>
+          <w:spacing w:val="40"/>
+          <w:w w:val="105"/>
+        </w:rPr>
+        <w:t xml:space="preserve"> </w:t>
+      </w:r>
+      <w:r>
+        <w:rPr>
+          <w:w w:val="105"/>
+        </w:rPr>
+        <w:t>industry</w:t>
+      </w:r>
+      <w:r>
+        <w:rPr>
+          <w:spacing w:val="34"/>
+          <w:w w:val="105"/>
+        </w:rPr>
+        <w:t xml:space="preserve"> </w:t>
+      </w:r>
+      <w:r>
+        <w:rPr>
+          <w:w w:val="105"/>
+        </w:rPr>
+        <w:t>queries,</w:t>
+      </w:r>
+      <w:r>
+        <w:rPr>
+          <w:spacing w:val="34"/>
+          <w:w w:val="105"/>
+        </w:rPr>
+        <w:t xml:space="preserve"> </w:t>
+      </w:r>
+      <w:r>
+        <w:rPr>
+          <w:w w:val="105"/>
+        </w:rPr>
+        <w:t>pursuant</w:t>
+      </w:r>
+      <w:r>
+        <w:rPr>
+          <w:spacing w:val="34"/>
+          <w:w w:val="105"/>
+        </w:rPr>
+        <w:t xml:space="preserve"> </w:t>
+      </w:r>
+      <w:r>
+        <w:rPr>
+          <w:w w:val="105"/>
+        </w:rPr>
+        <w:t>to</w:t>
+      </w:r>
+      <w:r>
+        <w:rPr>
+          <w:spacing w:val="34"/>
+          <w:w w:val="105"/>
+        </w:rPr>
+        <w:t xml:space="preserve"> </w:t>
+      </w:r>
+      <w:r>
+        <w:rPr>
+          <w:w w:val="105"/>
+        </w:rPr>
+        <w:t>the</w:t>
+      </w:r>
+      <w:r>
+        <w:rPr>
+          <w:spacing w:val="34"/>
+          <w:w w:val="105"/>
+        </w:rPr>
+        <w:t xml:space="preserve"> </w:t>
+      </w:r>
+      <w:r>
+        <w:rPr>
+          <w:w w:val="105"/>
+        </w:rPr>
+        <w:t>contracting</w:t>
+      </w:r>
+      <w:r>
+        <w:rPr>
+          <w:spacing w:val="34"/>
+          <w:w w:val="105"/>
+        </w:rPr>
+        <w:t xml:space="preserve"> </w:t>
+      </w:r>
+      <w:r>
+        <w:rPr>
+          <w:w w:val="105"/>
+        </w:rPr>
+        <w:t>officer’s</w:t>
+      </w:r>
+      <w:r>
+        <w:rPr>
+          <w:spacing w:val="34"/>
+          <w:w w:val="105"/>
+        </w:rPr>
+        <w:t xml:space="preserve"> </w:t>
+      </w:r>
+      <w:r>
+        <w:rPr>
+          <w:w w:val="105"/>
+        </w:rPr>
+        <w:t>responsibilities</w:t>
+      </w:r>
+      <w:r>
+        <w:rPr>
+          <w:spacing w:val="34"/>
+          <w:w w:val="105"/>
+        </w:rPr>
+        <w:t xml:space="preserve"> </w:t>
+      </w:r>
+      <w:r>
+        <w:rPr>
+          <w:w w:val="105"/>
+        </w:rPr>
+        <w:t>under</w:t>
+      </w:r>
+      <w:r>
+        <w:rPr>
+          <w:spacing w:val="34"/>
+          <w:w w:val="105"/>
+        </w:rPr>
+        <w:t xml:space="preserve"> </w:t>
+      </w:r>
+      <w:r>
+        <w:rPr>
+          <w:w w:val="105"/>
+        </w:rPr>
+        <w:t>FAR</w:t>
+      </w:r>
+      <w:r>
+        <w:rPr>
+          <w:spacing w:val="34"/>
+          <w:w w:val="105"/>
+        </w:rPr>
+        <w:t xml:space="preserve"> </w:t>
+      </w:r>
+      <w:r>
+        <w:rPr>
+          <w:w w:val="105"/>
+        </w:rPr>
+        <w:t>9.504,</w:t>
+      </w:r>
+      <w:r>
+        <w:rPr>
+          <w:spacing w:val="34"/>
+          <w:w w:val="105"/>
+        </w:rPr>
+        <w:t xml:space="preserve"> </w:t>
+      </w:r>
+      <w:r>
+        <w:rPr>
+          <w:w w:val="105"/>
+        </w:rPr>
+        <w:t>to determine whether former federal employees should be excluded from proposal preparation. When Contracting officers become aware that a former federal employee is involved in a contractor’s</w:t>
+      </w:r>
+      <w:r>
+        <w:rPr>
+          <w:spacing w:val="40"/>
+          <w:w w:val="105"/>
+        </w:rPr>
+        <w:t xml:space="preserve"> </w:t>
+      </w:r>
+      <w:r>
+        <w:rPr>
+          <w:w w:val="105"/>
+        </w:rPr>
+        <w:t>proposal preparation, the CO shall determine whether that employee should be excluded from the</w:t>
+      </w:r>
+      <w:r>
+        <w:rPr>
+          <w:spacing w:val="40"/>
+          <w:w w:val="105"/>
+        </w:rPr>
+        <w:t xml:space="preserve"> </w:t>
+      </w:r>
+      <w:r>
+        <w:rPr>
+          <w:w w:val="105"/>
+        </w:rPr>
+        <w:t>proposal preparation effort. The CO shall document the supporting rationale within the determination as to whether the former federal employee should be excluded from the proposal</w:t>
+      </w:r>
+      <w:ins w:id="42" w:author="SMITH, AMY K CIV USAF HAF SAF/AQCP" w:date="2024-03-18T12:01:00Z">
         <w:r>
           <w:rPr>
             <w:w w:val="105"/>
@@ -5198,7 +4986,6 @@
         <w:rPr>
           <w:w w:val="105"/>
         </w:rPr>
-        <w:lastRenderedPageBreak/>
         <w:t>The contracting officer, after consultation with the parties identified in paragraph (b), will notify the</w:t>
       </w:r>
       <w:r>
@@ -5426,7 +5213,14 @@
         <w:rPr>
           <w:w w:val="105"/>
         </w:rPr>
-        <w:t>in a procurement, the cognizant HCA must authorize the individual to resume participation in the</w:t>
+        <w:t xml:space="preserve">in </w:t>
+      </w:r>
+      <w:r>
+        <w:rPr>
+          <w:w w:val="105"/>
+        </w:rPr>
+        <w:lastRenderedPageBreak/>
+        <w:t>a procurement, the cognizant HCA must authorize the individual to resume participation in the</w:t>
       </w:r>
       <w:r>
         <w:rPr>
@@ -5547,6 +5341,10 @@
         <w:pStyle w:val="BodyText"/>
         <w:spacing w:before="1" w:line="271" w:lineRule="auto"/>
         <w:ind w:left="110" w:right="253"/>
+        <w:rPr>
+          <w:ins w:id="43" w:author="ROSSI, AMANDA M CIV USAF HAF SAF/AQCP" w:date="2024-06-18T15:26:00Z"/>
+          <w:w w:val="105"/>
+        </w:rPr>
       </w:pPr>
       <w:r>
         <w:rPr>
@@ -5554,14 +5352,14 @@
         </w:rPr>
         <w:t xml:space="preserve">(a) </w:t>
       </w:r>
-      <w:ins w:id="63" w:author="ROSSI, AMANDA M CIV USAF HAF SAF/AQCP" w:date="2024-05-17T13:43:00Z">
+      <w:ins w:id="44" w:author="ROSSI, AMANDA M CIV USAF HAF SAF/AQCP" w:date="2024-06-18T15:26:00Z">
         <w:r>
           <w:rPr>
             <w:w w:val="105"/>
           </w:rPr>
           <w:t xml:space="preserve">When a potential Procurement Integrity Act (PIA) violation is alleged, the contracting officer must notify their cognizant Clearance Approval Authority (CAA), legal counsel, cognizant HCA (as defined in </w:t>
         </w:r>
-        <w:commentRangeStart w:id="64"/>
+        <w:commentRangeStart w:id="45"/>
         <w:r>
           <w:fldChar w:fldCharType="begin"/>
         </w:r>
@@ -5585,12 +5383,12 @@
           </w:rPr>
           <w:fldChar w:fldCharType="end"/>
         </w:r>
-        <w:commentRangeEnd w:id="64"/>
+        <w:commentRangeEnd w:id="45"/>
         <w:r>
           <w:rPr>
             <w:rStyle w:val="CommentReference"/>
           </w:rPr>
-          <w:commentReference w:id="64"/>
+          <w:commentReference w:id="45"/>
         </w:r>
         <w:r>
           <w:rPr>
@@ -5598,7 +5396,7 @@
           </w:rPr>
           <w:t xml:space="preserve">), and the </w:t>
         </w:r>
-        <w:commentRangeStart w:id="65"/>
+        <w:commentRangeStart w:id="46"/>
         <w:r>
           <w:fldChar w:fldCharType="begin"/>
         </w:r>
@@ -5622,682 +5420,341 @@
           </w:rPr>
           <w:fldChar w:fldCharType="end"/>
         </w:r>
-        <w:commentRangeEnd w:id="65"/>
+        <w:commentRangeEnd w:id="46"/>
         <w:r>
           <w:rPr>
             <w:rStyle w:val="CommentReference"/>
           </w:rPr>
-          <w:commentReference w:id="65"/>
-        </w:r>
-        <w:r>
-          <w:rPr>
-            <w:w w:val="105"/>
-          </w:rPr>
-          <w:t xml:space="preserve"> (SAF/AQC or, for classified programs, </w:t>
+          <w:commentReference w:id="46"/>
+        </w:r>
+        <w:r>
+          <w:rPr>
+            <w:w w:val="105"/>
+          </w:rPr>
+          <w:t xml:space="preserve"> (SAF/AQC or, for classified programs, SAF/AQCS).  This notification to all parties should identify the cognizant CAA and shall be accomplished within 7 business days of initial discovery.  The contracting officer will subsequently provide a copy of the information and documentation generated under</w:t>
+        </w:r>
+        <w:r>
+          <w:rPr>
+            <w:spacing w:val="14"/>
+            <w:w w:val="105"/>
+          </w:rPr>
+          <w:t xml:space="preserve"> </w:t>
+        </w:r>
+        <w:commentRangeStart w:id="47"/>
+        <w:r>
+          <w:fldChar w:fldCharType="begin"/>
+        </w:r>
+        <w:r>
+          <w:instrText>HYPERLINK "https://www.acquisition.gov/far/part-3" \l "FAR_3_104_7" \h</w:instrText>
+        </w:r>
+        <w:r>
+          <w:fldChar w:fldCharType="separate"/>
+        </w:r>
+        <w:r>
+          <w:rPr>
+            <w:color w:val="27314A"/>
+            <w:w w:val="105"/>
+            <w:u w:val="single" w:color="27314A"/>
+          </w:rPr>
+          <w:t>FAR</w:t>
+        </w:r>
+        <w:r>
+          <w:rPr>
+            <w:color w:val="27314A"/>
+            <w:spacing w:val="25"/>
+            <w:w w:val="105"/>
+            <w:u w:val="single" w:color="27314A"/>
+          </w:rPr>
+          <w:t xml:space="preserve"> </w:t>
+        </w:r>
+        <w:r>
+          <w:rPr>
+            <w:color w:val="27314A"/>
+            <w:w w:val="105"/>
+            <w:u w:val="single" w:color="27314A"/>
+          </w:rPr>
+          <w:t>3.104-7</w:t>
+        </w:r>
+        <w:r>
+          <w:rPr>
+            <w:color w:val="27314A"/>
+            <w:w w:val="105"/>
+            <w:u w:val="single" w:color="27314A"/>
+          </w:rPr>
+          <w:fldChar w:fldCharType="end"/>
+        </w:r>
+        <w:commentRangeEnd w:id="47"/>
+        <w:r>
+          <w:rPr>
+            <w:rStyle w:val="CommentReference"/>
+          </w:rPr>
+          <w:commentReference w:id="47"/>
+        </w:r>
+        <w:r>
+          <w:rPr>
+            <w:color w:val="27314A"/>
+            <w:spacing w:val="25"/>
+            <w:w w:val="105"/>
+          </w:rPr>
+          <w:t xml:space="preserve"> </w:t>
+        </w:r>
+        <w:r>
+          <w:rPr>
+            <w:w w:val="105"/>
+          </w:rPr>
+          <w:t>to</w:t>
+        </w:r>
+        <w:r>
+          <w:rPr>
+            <w:spacing w:val="25"/>
+            <w:w w:val="105"/>
+          </w:rPr>
+          <w:t xml:space="preserve"> </w:t>
+        </w:r>
+        <w:r>
+          <w:rPr>
+            <w:w w:val="105"/>
+          </w:rPr>
+          <w:t>those same stakeholders</w:t>
+        </w:r>
+        <w:r>
+          <w:rPr>
+            <w:color w:val="27314A"/>
+            <w:spacing w:val="26"/>
+            <w:w w:val="105"/>
+          </w:rPr>
+          <w:t xml:space="preserve"> </w:t>
+        </w:r>
+        <w:r>
+          <w:rPr>
+            <w:w w:val="105"/>
+          </w:rPr>
+          <w:t>and</w:t>
+        </w:r>
+        <w:r>
+          <w:rPr>
+            <w:spacing w:val="25"/>
+            <w:w w:val="105"/>
+          </w:rPr>
+          <w:t xml:space="preserve"> </w:t>
+        </w:r>
+        <w:r>
+          <w:rPr>
+            <w:w w:val="105"/>
+          </w:rPr>
+          <w:t>to</w:t>
+        </w:r>
+        <w:r>
+          <w:rPr>
+            <w:spacing w:val="14"/>
+            <w:w w:val="105"/>
+          </w:rPr>
+          <w:t xml:space="preserve"> </w:t>
+        </w:r>
+        <w:commentRangeStart w:id="48"/>
+        <w:r>
+          <w:fldChar w:fldCharType="begin"/>
+        </w:r>
+        <w:r>
+          <w:instrText>HYPERLINK "mailto:SAF.GCR.Workflow@us.af.mil" \h</w:instrText>
+        </w:r>
+        <w:r>
+          <w:fldChar w:fldCharType="separate"/>
+        </w:r>
+        <w:r>
+          <w:rPr>
+            <w:color w:val="27314A"/>
+            <w:w w:val="105"/>
+            <w:u w:val="single" w:color="27314A"/>
+          </w:rPr>
+          <w:t>SAF/GCR</w:t>
+        </w:r>
+        <w:r>
+          <w:rPr>
+            <w:color w:val="27314A"/>
+            <w:w w:val="105"/>
+            <w:u w:val="single" w:color="27314A"/>
+          </w:rPr>
+          <w:fldChar w:fldCharType="end"/>
+        </w:r>
+        <w:commentRangeEnd w:id="48"/>
+        <w:r>
+          <w:rPr>
+            <w:rStyle w:val="CommentReference"/>
+          </w:rPr>
+          <w:commentReference w:id="48"/>
+        </w:r>
+        <w:r>
+          <w:rPr>
+            <w:w w:val="105"/>
+          </w:rPr>
+          <w:t>.</w:t>
         </w:r>
       </w:ins>
-      <w:ins w:id="66" w:author="ROSSI, AMANDA M CIV USAF HAF SAF/AQCP" w:date="2024-05-20T12:49:00Z">
-        <w:r>
-          <w:rPr>
-            <w:w w:val="105"/>
-          </w:rPr>
-          <w:t>SAF/AQCS</w:t>
-        </w:r>
-      </w:ins>
-      <w:ins w:id="67" w:author="ROSSI, AMANDA M CIV USAF HAF SAF/AQCP" w:date="2024-05-17T13:43:00Z">
-        <w:r>
-          <w:rPr>
-            <w:w w:val="105"/>
-          </w:rPr>
-          <w:t>).  This notification to all parties should identify the cognizant CAA and shall be accomplished within 7 business days of initial discovery.  The contracting officer will subsequently provide a copy of the information and documentation generated under</w:t>
-        </w:r>
-        <w:r>
-          <w:rPr>
-            <w:spacing w:val="14"/>
-            <w:w w:val="105"/>
-          </w:rPr>
-          <w:t xml:space="preserve"> </w:t>
-        </w:r>
-        <w:commentRangeStart w:id="68"/>
+    </w:p>
+    <w:p>
+      <w:pPr>
+        <w:pStyle w:val="BodyText"/>
+        <w:spacing w:before="1"/>
+        <w:rPr>
+          <w:del w:id="49" w:author="ROSSI, AMANDA M CIV USAF HAF SAF/AQCP" w:date="2024-06-18T15:26:00Z"/>
+          <w:rFonts w:ascii="open_sansregular" w:hAnsi="open_sansregular"/>
+          <w:color w:val="000000"/>
+          <w:sz w:val="21"/>
+          <w:szCs w:val="21"/>
+          <w:shd w:val="clear" w:color="auto" w:fill="FFFFFF"/>
+        </w:rPr>
+      </w:pPr>
+      <w:del w:id="50" w:author="ROSSI, AMANDA M CIV USAF HAF SAF/AQCP" w:date="2024-06-18T15:26:00Z">
+        <w:r>
+          <w:rPr>
+            <w:rFonts w:ascii="open_sansregular" w:hAnsi="open_sansregular"/>
+            <w:color w:val="000000"/>
+            <w:sz w:val="21"/>
+            <w:szCs w:val="21"/>
+            <w:shd w:val="clear" w:color="auto" w:fill="FFFFFF"/>
+          </w:rPr>
+          <w:delText>The contracting officer must provide a copy of the information and documentation generated under </w:delText>
+        </w:r>
         <w:r>
           <w:fldChar w:fldCharType="begin"/>
         </w:r>
         <w:r>
-          <w:instrText>HYPERLINK "https://www.acquisition.gov/far/part-3" \l "FAR_3_104_7" \h</w:instrText>
+          <w:delInstrText>HYPERLINK "https://www.acquisition.gov/far/part-3" \l "FAR_3_104_7" \o "FAR 3.104-7" \t "_blank"</w:delInstrText>
         </w:r>
         <w:r>
           <w:fldChar w:fldCharType="separate"/>
         </w:r>
         <w:r>
           <w:rPr>
-            <w:color w:val="27314A"/>
-            <w:w w:val="105"/>
-            <w:u w:val="single" w:color="27314A"/>
-          </w:rPr>
-          <w:t>FAR</w:t>
-        </w:r>
-        <w:r>
-          <w:rPr>
-            <w:color w:val="27314A"/>
-            <w:spacing w:val="25"/>
-            <w:w w:val="105"/>
-            <w:u w:val="single" w:color="27314A"/>
-          </w:rPr>
-          <w:t xml:space="preserve"> </w:t>
-        </w:r>
-        <w:r>
-          <w:rPr>
-            <w:color w:val="27314A"/>
-            <w:w w:val="105"/>
-            <w:u w:val="single" w:color="27314A"/>
-          </w:rPr>
-          <w:t>3.104-7</w:t>
-        </w:r>
-        <w:r>
-          <w:rPr>
-            <w:color w:val="27314A"/>
-            <w:w w:val="105"/>
-            <w:u w:val="single" w:color="27314A"/>
-          </w:rPr>
+            <w:rStyle w:val="Hyperlink"/>
+            <w:rFonts w:ascii="open_sansregular" w:hAnsi="open_sansregular"/>
+            <w:sz w:val="21"/>
+            <w:szCs w:val="21"/>
+            <w:bdr w:val="none" w:sz="0" w:space="0" w:color="auto" w:frame="1"/>
+            <w:shd w:val="clear" w:color="auto" w:fill="FFFFFF"/>
+          </w:rPr>
+          <w:delText>FAR 3.104-7</w:delText>
+        </w:r>
+        <w:r>
           <w:fldChar w:fldCharType="end"/>
         </w:r>
-        <w:commentRangeEnd w:id="68"/>
-        <w:r>
-          <w:rPr>
-            <w:rStyle w:val="CommentReference"/>
-          </w:rPr>
-          <w:commentReference w:id="68"/>
-        </w:r>
-        <w:r>
-          <w:rPr>
-            <w:color w:val="27314A"/>
-            <w:spacing w:val="25"/>
-            <w:w w:val="105"/>
-          </w:rPr>
-          <w:t xml:space="preserve"> </w:t>
-        </w:r>
-        <w:r>
-          <w:rPr>
-            <w:w w:val="105"/>
-          </w:rPr>
-          <w:t>to</w:t>
-        </w:r>
-        <w:r>
-          <w:rPr>
-            <w:spacing w:val="25"/>
-            <w:w w:val="105"/>
-          </w:rPr>
-          <w:t xml:space="preserve"> </w:t>
-        </w:r>
-        <w:r>
-          <w:rPr>
-            <w:w w:val="105"/>
-          </w:rPr>
-          <w:t>those same stakeholders</w:t>
-        </w:r>
-        <w:r>
-          <w:rPr>
-            <w:color w:val="27314A"/>
-            <w:spacing w:val="26"/>
-            <w:w w:val="105"/>
-          </w:rPr>
-          <w:t xml:space="preserve"> </w:t>
-        </w:r>
-        <w:r>
-          <w:rPr>
-            <w:w w:val="105"/>
-          </w:rPr>
-          <w:t>and</w:t>
-        </w:r>
-        <w:r>
-          <w:rPr>
-            <w:spacing w:val="25"/>
-            <w:w w:val="105"/>
-          </w:rPr>
-          <w:t xml:space="preserve"> </w:t>
-        </w:r>
-        <w:r>
-          <w:rPr>
-            <w:w w:val="105"/>
-          </w:rPr>
-          <w:t>to</w:t>
-        </w:r>
-        <w:r>
-          <w:rPr>
-            <w:spacing w:val="14"/>
-            <w:w w:val="105"/>
-          </w:rPr>
-          <w:t xml:space="preserve"> </w:t>
-        </w:r>
-        <w:commentRangeStart w:id="69"/>
+        <w:r>
+          <w:rPr>
+            <w:rFonts w:ascii="open_sansregular" w:hAnsi="open_sansregular"/>
+            <w:color w:val="000000"/>
+            <w:sz w:val="21"/>
+            <w:szCs w:val="21"/>
+            <w:shd w:val="clear" w:color="auto" w:fill="FFFFFF"/>
+          </w:rPr>
+          <w:delText> to their </w:delText>
+        </w:r>
         <w:r>
           <w:fldChar w:fldCharType="begin"/>
         </w:r>
         <w:r>
-          <w:instrText>HYPERLINK "mailto:SAF.GCR.Workflow@us.af.mil" \h</w:instrText>
+          <w:delInstrText>HYPERLINK "https://www.acquisition.gov/daffars/part-5302-definitions-words-and-terms" \o "cognizant HCA" \t "_blank"</w:delInstrText>
         </w:r>
         <w:r>
           <w:fldChar w:fldCharType="separate"/>
         </w:r>
         <w:r>
           <w:rPr>
-            <w:color w:val="27314A"/>
-            <w:w w:val="105"/>
-            <w:u w:val="single" w:color="27314A"/>
-          </w:rPr>
-          <w:t>SAF/GCR</w:t>
-        </w:r>
-        <w:r>
-          <w:rPr>
-            <w:color w:val="27314A"/>
-            <w:w w:val="105"/>
-            <w:u w:val="single" w:color="27314A"/>
-          </w:rPr>
+            <w:rStyle w:val="Hyperlink"/>
+            <w:rFonts w:ascii="open_sansregular" w:hAnsi="open_sansregular"/>
+            <w:sz w:val="21"/>
+            <w:szCs w:val="21"/>
+            <w:bdr w:val="none" w:sz="0" w:space="0" w:color="auto" w:frame="1"/>
+            <w:shd w:val="clear" w:color="auto" w:fill="FFFFFF"/>
+          </w:rPr>
+          <w:delText>cognizant HCA</w:delText>
+        </w:r>
+        <w:r>
           <w:fldChar w:fldCharType="end"/>
         </w:r>
-        <w:commentRangeEnd w:id="69"/>
-        <w:r>
-          <w:rPr>
-            <w:rStyle w:val="CommentReference"/>
-          </w:rPr>
-          <w:commentReference w:id="69"/>
-        </w:r>
-        <w:r>
-          <w:rPr>
-            <w:w w:val="105"/>
-          </w:rPr>
-          <w:t>.</w:t>
-        </w:r>
-      </w:ins>
-      <w:ins w:id="70" w:author="SMITH, AMY K CIV USAF HAF SAF/AQCP" w:date="2024-03-14T16:10:00Z">
-        <w:del w:id="71" w:author="ROSSI, AMANDA M CIV USAF HAF SAF/AQCP" w:date="2024-05-17T13:43:00Z">
-          <w:r>
-            <w:rPr>
-              <w:w w:val="105"/>
-            </w:rPr>
-            <w:delText>When a po</w:delText>
-          </w:r>
-        </w:del>
-      </w:ins>
-      <w:ins w:id="72" w:author="SMITH, AMY K CIV USAF HAF SAF/AQCP" w:date="2024-03-14T16:11:00Z">
-        <w:del w:id="73" w:author="ROSSI, AMANDA M CIV USAF HAF SAF/AQCP" w:date="2024-05-17T13:43:00Z">
-          <w:r>
-            <w:rPr>
-              <w:w w:val="105"/>
-            </w:rPr>
-            <w:delText xml:space="preserve">tential Procurement Integrity Act (PIA) violation is alleged, the contracting officer must stop progress on the procurement and notify their cognizant Clearance Approval Authority (CAA), </w:delText>
-          </w:r>
-          <w:r>
-            <w:rPr>
-              <w:w w:val="105"/>
-            </w:rPr>
-            <w:delText xml:space="preserve">legal counsel, HCA and </w:delText>
-          </w:r>
-        </w:del>
-      </w:ins>
-      <w:ins w:id="74" w:author="SMITH, AMY K CIV USAF HAF SAF/AQCP" w:date="2024-03-18T11:43:00Z">
-        <w:del w:id="75" w:author="ROSSI, AMANDA M CIV USAF HAF SAF/AQCP" w:date="2024-05-17T13:43:00Z">
-          <w:r>
-            <w:rPr>
-              <w:w w:val="105"/>
-            </w:rPr>
-            <w:delText xml:space="preserve">the DAS(C) </w:delText>
-          </w:r>
-          <w:r>
-            <w:rPr>
-              <w:w w:val="105"/>
-            </w:rPr>
-            <w:delText>(</w:delText>
-          </w:r>
-        </w:del>
-      </w:ins>
-      <w:ins w:id="76" w:author="SMITH, AMY K CIV USAF HAF SAF/AQCP" w:date="2024-03-14T16:11:00Z">
-        <w:del w:id="77" w:author="ROSSI, AMANDA M CIV USAF HAF SAF/AQCP" w:date="2024-05-17T13:43:00Z">
-          <w:r>
-            <w:rPr>
-              <w:w w:val="105"/>
-            </w:rPr>
-            <w:delText>SAF/AQ</w:delText>
-          </w:r>
-        </w:del>
-      </w:ins>
-      <w:ins w:id="78" w:author="SMITH, AMY K CIV USAF HAF SAF/AQCP" w:date="2024-03-14T16:12:00Z">
-        <w:del w:id="79" w:author="ROSSI, AMANDA M CIV USAF HAF SAF/AQCP" w:date="2024-05-17T13:43:00Z">
-          <w:r>
-            <w:rPr>
-              <w:w w:val="105"/>
-            </w:rPr>
-            <w:delText>C</w:delText>
-          </w:r>
-        </w:del>
-      </w:ins>
-      <w:ins w:id="80" w:author="SMITH, AMY K CIV USAF HAF SAF/AQCP" w:date="2024-03-18T11:44:00Z">
-        <w:del w:id="81" w:author="ROSSI, AMANDA M CIV USAF HAF SAF/AQCP" w:date="2024-05-17T13:43:00Z">
-          <w:r>
-            <w:rPr>
-              <w:w w:val="105"/>
-            </w:rPr>
-            <w:delText xml:space="preserve"> or, </w:delText>
-          </w:r>
-        </w:del>
-      </w:ins>
-      <w:ins w:id="82" w:author="SMITH, AMY K CIV USAF HAF SAF/AQCP" w:date="2024-03-14T16:12:00Z">
-        <w:del w:id="83" w:author="ROSSI, AMANDA M CIV USAF HAF SAF/AQCP" w:date="2024-05-17T13:43:00Z">
-          <w:r>
-            <w:rPr>
-              <w:w w:val="105"/>
-            </w:rPr>
-            <w:delText>for classified programs</w:delText>
-          </w:r>
-        </w:del>
-      </w:ins>
-      <w:ins w:id="84" w:author="SMITH, AMY K CIV USAF HAF SAF/AQCP" w:date="2024-03-18T11:44:00Z">
-        <w:del w:id="85" w:author="ROSSI, AMANDA M CIV USAF HAF SAF/AQCP" w:date="2024-05-17T13:43:00Z">
-          <w:r>
-            <w:rPr>
-              <w:w w:val="105"/>
-            </w:rPr>
-            <w:delText>,</w:delText>
-          </w:r>
-        </w:del>
-      </w:ins>
-      <w:ins w:id="86" w:author="SMITH, AMY K CIV USAF HAF SAF/AQCP" w:date="2024-03-14T16:12:00Z">
-        <w:del w:id="87" w:author="ROSSI, AMANDA M CIV USAF HAF SAF/AQCP" w:date="2024-05-17T13:43:00Z">
-          <w:r>
-            <w:rPr>
-              <w:w w:val="105"/>
-            </w:rPr>
-            <w:delText xml:space="preserve"> SAF/AQCS).  This notification to all parties </w:delText>
-          </w:r>
-        </w:del>
-      </w:ins>
-      <w:ins w:id="88" w:author="SMITH, AMY K CIV USAF HAF SAF/AQCP" w:date="2024-03-18T11:49:00Z">
-        <w:del w:id="89" w:author="ROSSI, AMANDA M CIV USAF HAF SAF/AQCP" w:date="2024-05-17T13:43:00Z">
-          <w:r>
-            <w:rPr>
-              <w:w w:val="105"/>
-            </w:rPr>
-            <w:delText xml:space="preserve">should identify the cognizant CAA and </w:delText>
-          </w:r>
-        </w:del>
-      </w:ins>
-      <w:ins w:id="90" w:author="SMITH, AMY K CIV USAF HAF SAF/AQCP" w:date="2024-03-14T16:12:00Z">
-        <w:del w:id="91" w:author="ROSSI, AMANDA M CIV USAF HAF SAF/AQCP" w:date="2024-05-17T13:43:00Z">
-          <w:r>
-            <w:rPr>
-              <w:w w:val="105"/>
-            </w:rPr>
-            <w:delText>shall be accomplished w</w:delText>
-          </w:r>
-          <w:r>
-            <w:rPr>
-              <w:w w:val="105"/>
-            </w:rPr>
-            <w:delText xml:space="preserve">ithin </w:delText>
-          </w:r>
-          <w:r>
-            <w:rPr>
-              <w:w w:val="105"/>
-            </w:rPr>
-            <w:delText>7 business days of initial discovery</w:delText>
-          </w:r>
-          <w:r>
-            <w:rPr>
-              <w:w w:val="105"/>
-            </w:rPr>
-            <w:delText xml:space="preserve">. </w:delText>
-          </w:r>
-        </w:del>
-      </w:ins>
-      <w:ins w:id="92" w:author="SMITH, AMY K CIV USAF HAF SAF/AQCP" w:date="2024-03-14T16:13:00Z">
-        <w:del w:id="93" w:author="ROSSI, AMANDA M CIV USAF HAF SAF/AQCP" w:date="2024-05-17T13:43:00Z">
-          <w:r>
-            <w:rPr>
-              <w:w w:val="105"/>
-            </w:rPr>
-            <w:delText xml:space="preserve"> </w:delText>
-          </w:r>
-        </w:del>
-      </w:ins>
-      <w:del w:id="94" w:author="ROSSI, AMANDA M CIV USAF HAF SAF/AQCP" w:date="2024-05-17T13:43:00Z">
-        <w:r>
-          <w:rPr>
-            <w:w w:val="105"/>
-          </w:rPr>
-          <w:delText xml:space="preserve">The contracting officer must </w:delText>
+        <w:r>
+          <w:rPr>
+            <w:rFonts w:ascii="open_sansregular" w:hAnsi="open_sansregular"/>
+            <w:color w:val="000000"/>
+            <w:sz w:val="21"/>
+            <w:szCs w:val="21"/>
+            <w:shd w:val="clear" w:color="auto" w:fill="FFFFFF"/>
+          </w:rPr>
+          <w:delText>, cognizant legal counsel, to </w:delText>
+        </w:r>
+        <w:r>
+          <w:fldChar w:fldCharType="begin"/>
+        </w:r>
+        <w:r>
+          <w:delInstrText>HYPERLINK "mailto:SAF.AQ.SAF-AQC.Workflow@us.af.mil" \o "SAF/AQC" \t "_blank"</w:delInstrText>
+        </w:r>
+        <w:r>
+          <w:fldChar w:fldCharType="separate"/>
+        </w:r>
+        <w:r>
+          <w:rPr>
+            <w:rStyle w:val="Hyperlink"/>
+            <w:rFonts w:ascii="open_sansregular" w:hAnsi="open_sansregular"/>
+            <w:sz w:val="21"/>
+            <w:szCs w:val="21"/>
+            <w:bdr w:val="none" w:sz="0" w:space="0" w:color="auto" w:frame="1"/>
+            <w:shd w:val="clear" w:color="auto" w:fill="FFFFFF"/>
+          </w:rPr>
+          <w:delText>SAF/AQC</w:delText>
+        </w:r>
+        <w:r>
+          <w:fldChar w:fldCharType="end"/>
+        </w:r>
+        <w:r>
+          <w:rPr>
+            <w:rFonts w:ascii="open_sansregular" w:hAnsi="open_sansregular"/>
+            <w:color w:val="000000"/>
+            <w:sz w:val="21"/>
+            <w:szCs w:val="21"/>
+            <w:shd w:val="clear" w:color="auto" w:fill="FFFFFF"/>
+          </w:rPr>
+          <w:delText> and to </w:delText>
+        </w:r>
+        <w:r>
+          <w:fldChar w:fldCharType="begin"/>
+        </w:r>
+        <w:r>
+          <w:delInstrText>HYPERLINK "mailto:SAF.GCR.Workflow@us.af.mil" \o "SAF/GCR" \t "_blank"</w:delInstrText>
+        </w:r>
+        <w:r>
+          <w:fldChar w:fldCharType="separate"/>
+        </w:r>
+        <w:r>
+          <w:rPr>
+            <w:rStyle w:val="Hyperlink"/>
+            <w:rFonts w:ascii="open_sansregular" w:hAnsi="open_sansregular"/>
+            <w:sz w:val="21"/>
+            <w:szCs w:val="21"/>
+            <w:bdr w:val="none" w:sz="0" w:space="0" w:color="auto" w:frame="1"/>
+            <w:shd w:val="clear" w:color="auto" w:fill="FFFFFF"/>
+          </w:rPr>
+          <w:delText>SAF/GCR</w:delText>
+        </w:r>
+        <w:r>
+          <w:fldChar w:fldCharType="end"/>
+        </w:r>
+        <w:r>
+          <w:rPr>
+            <w:rFonts w:ascii="open_sansregular" w:hAnsi="open_sansregular"/>
+            <w:color w:val="000000"/>
+            <w:sz w:val="21"/>
+            <w:szCs w:val="21"/>
+            <w:shd w:val="clear" w:color="auto" w:fill="FFFFFF"/>
+          </w:rPr>
+          <w:delText>.</w:delText>
         </w:r>
       </w:del>
-      <w:ins w:id="95" w:author="SMITH, AMY K CIV USAF HAF SAF/AQCP" w:date="2024-03-14T16:13:00Z">
-        <w:del w:id="96" w:author="ROSSI, AMANDA M CIV USAF HAF SAF/AQCP" w:date="2024-05-17T13:43:00Z">
-          <w:r>
-            <w:rPr>
-              <w:w w:val="105"/>
-            </w:rPr>
-            <w:delText xml:space="preserve">will subsequently </w:delText>
-          </w:r>
-        </w:del>
-      </w:ins>
-      <w:del w:id="97" w:author="ROSSI, AMANDA M CIV USAF HAF SAF/AQCP" w:date="2024-05-17T13:43:00Z">
-        <w:r>
-          <w:rPr>
-            <w:w w:val="105"/>
-          </w:rPr>
-          <w:delText>provide a copy of the information and documentation generated under</w:delText>
-        </w:r>
-        <w:r>
-          <w:rPr>
-            <w:spacing w:val="14"/>
-            <w:w w:val="105"/>
-          </w:rPr>
-          <w:delText xml:space="preserve"> </w:delText>
-        </w:r>
-        <w:r>
-          <w:fldChar w:fldCharType="begin"/>
-        </w:r>
-        <w:r>
-          <w:delInstrText>HYPERLINK "https://www.acquisition.gov/far/part-3" \l "FAR_3_104_7" \h</w:delInstrText>
-        </w:r>
-        <w:r>
-          <w:fldChar w:fldCharType="separate"/>
-        </w:r>
-        <w:r>
-          <w:rPr>
-            <w:color w:val="27314A"/>
-            <w:w w:val="105"/>
-            <w:u w:val="single" w:color="27314A"/>
-          </w:rPr>
-          <w:delText>FAR</w:delText>
-        </w:r>
-        <w:r>
-          <w:rPr>
-            <w:color w:val="27314A"/>
-            <w:spacing w:val="25"/>
-            <w:w w:val="105"/>
-            <w:u w:val="single" w:color="27314A"/>
-          </w:rPr>
-          <w:delText xml:space="preserve"> </w:delText>
-        </w:r>
-        <w:r>
-          <w:rPr>
-            <w:color w:val="27314A"/>
-            <w:w w:val="105"/>
-            <w:u w:val="single" w:color="27314A"/>
-          </w:rPr>
-          <w:delText>3.104-7</w:delText>
-        </w:r>
-        <w:r>
-          <w:rPr>
-            <w:color w:val="27314A"/>
-            <w:w w:val="105"/>
-            <w:u w:val="single" w:color="27314A"/>
-          </w:rPr>
-          <w:fldChar w:fldCharType="end"/>
-        </w:r>
-        <w:r>
-          <w:rPr>
-            <w:color w:val="27314A"/>
-            <w:spacing w:val="25"/>
-            <w:w w:val="105"/>
-          </w:rPr>
-          <w:delText xml:space="preserve"> </w:delText>
-        </w:r>
-        <w:r>
-          <w:rPr>
-            <w:w w:val="105"/>
-          </w:rPr>
-          <w:delText>to</w:delText>
-        </w:r>
-      </w:del>
-      <w:ins w:id="98" w:author="SMITH, AMY K CIV USAF HAF SAF/AQCP" w:date="2024-03-14T16:13:00Z">
-        <w:del w:id="99" w:author="ROSSI, AMANDA M CIV USAF HAF SAF/AQCP" w:date="2024-05-17T13:43:00Z">
-          <w:r>
-            <w:rPr>
-              <w:spacing w:val="25"/>
-              <w:w w:val="105"/>
-            </w:rPr>
-            <w:delText xml:space="preserve"> </w:delText>
-          </w:r>
-        </w:del>
-      </w:ins>
-      <w:del w:id="100" w:author="ROSSI, AMANDA M CIV USAF HAF SAF/AQCP" w:date="2024-05-17T13:43:00Z">
-        <w:r>
-          <w:rPr>
-            <w:spacing w:val="25"/>
-            <w:w w:val="105"/>
-          </w:rPr>
-          <w:delText xml:space="preserve"> </w:delText>
-        </w:r>
-        <w:r>
-          <w:rPr>
-            <w:w w:val="105"/>
-          </w:rPr>
-          <w:delText>their</w:delText>
-        </w:r>
-        <w:r>
-          <w:rPr>
-            <w:spacing w:val="14"/>
-            <w:w w:val="105"/>
-          </w:rPr>
-          <w:delText xml:space="preserve"> </w:delText>
-        </w:r>
-        <w:r>
-          <w:fldChar w:fldCharType="begin"/>
-        </w:r>
-        <w:r>
-          <w:delInstrText>HYPERLINK "https://www.acquisition.gov/daffars/part-5302-definitions-words-and-terms" \h</w:delInstrText>
-        </w:r>
-        <w:r>
-          <w:fldChar w:fldCharType="separate"/>
-        </w:r>
-        <w:r>
-          <w:rPr>
-            <w:color w:val="27314A"/>
-            <w:w w:val="105"/>
-            <w:u w:val="single" w:color="27314A"/>
-          </w:rPr>
-          <w:delText>cognizant</w:delText>
-        </w:r>
-        <w:r>
-          <w:rPr>
-            <w:color w:val="27314A"/>
-            <w:spacing w:val="25"/>
-            <w:w w:val="105"/>
-            <w:u w:val="single" w:color="27314A"/>
-          </w:rPr>
-          <w:delText xml:space="preserve"> </w:delText>
-        </w:r>
-        <w:r>
-          <w:rPr>
-            <w:color w:val="27314A"/>
-            <w:w w:val="105"/>
-            <w:u w:val="single" w:color="27314A"/>
-          </w:rPr>
-          <w:delText>HCA</w:delText>
-        </w:r>
-        <w:r>
-          <w:rPr>
-            <w:color w:val="27314A"/>
-            <w:w w:val="105"/>
-            <w:u w:val="single" w:color="27314A"/>
-          </w:rPr>
-          <w:fldChar w:fldCharType="end"/>
-        </w:r>
-        <w:r>
-          <w:rPr>
-            <w:w w:val="105"/>
-          </w:rPr>
-          <w:delText>,</w:delText>
-        </w:r>
-        <w:r>
-          <w:rPr>
-            <w:spacing w:val="25"/>
-            <w:w w:val="105"/>
-          </w:rPr>
-          <w:delText xml:space="preserve"> </w:delText>
-        </w:r>
-        <w:r>
-          <w:rPr>
-            <w:w w:val="105"/>
-          </w:rPr>
-          <w:delText>cognizant</w:delText>
-        </w:r>
-        <w:r>
-          <w:rPr>
-            <w:spacing w:val="25"/>
-            <w:w w:val="105"/>
-          </w:rPr>
-          <w:delText xml:space="preserve"> </w:delText>
-        </w:r>
-        <w:r>
-          <w:rPr>
-            <w:w w:val="105"/>
-          </w:rPr>
-          <w:delText>legal</w:delText>
-        </w:r>
-        <w:r>
-          <w:rPr>
-            <w:spacing w:val="25"/>
-            <w:w w:val="105"/>
-          </w:rPr>
-          <w:delText xml:space="preserve"> </w:delText>
-        </w:r>
-        <w:r>
-          <w:rPr>
-            <w:w w:val="105"/>
-          </w:rPr>
-          <w:delText>counsel,</w:delText>
-        </w:r>
-        <w:r>
-          <w:rPr>
-            <w:spacing w:val="25"/>
-            <w:w w:val="105"/>
-          </w:rPr>
-          <w:delText xml:space="preserve"> </w:delText>
-        </w:r>
-        <w:r>
-          <w:rPr>
-            <w:w w:val="105"/>
-          </w:rPr>
-          <w:delText>to</w:delText>
-        </w:r>
-        <w:r>
-          <w:rPr>
-            <w:spacing w:val="14"/>
-            <w:w w:val="105"/>
-          </w:rPr>
-          <w:delText xml:space="preserve"> </w:delText>
-        </w:r>
-        <w:commentRangeStart w:id="101"/>
-        <w:r>
-          <w:fldChar w:fldCharType="begin"/>
-        </w:r>
-        <w:r>
-          <w:delInstrText xml:space="preserve">HYPERLINK "mailto:SAF.AQ.SAF-AQC.Workflow@us.af.mil" </w:delInstrText>
-        </w:r>
-        <w:r>
-          <w:fldChar w:fldCharType="separate"/>
-        </w:r>
-        <w:r>
-          <w:rPr>
-            <w:color w:val="27314A"/>
-            <w:w w:val="105"/>
-            <w:u w:val="single" w:color="27314A"/>
-          </w:rPr>
-          <w:delText>SAF/AQC</w:delText>
-        </w:r>
-        <w:r>
-          <w:fldChar w:fldCharType="end"/>
-        </w:r>
-      </w:del>
-      <w:commentRangeEnd w:id="101"/>
-      <w:ins w:id="102" w:author="SMITH, AMY K CIV USAF HAF SAF/AQCP" w:date="2024-03-14T16:13:00Z">
-        <w:del w:id="103" w:author="ROSSI, AMANDA M CIV USAF HAF SAF/AQCP" w:date="2024-05-17T13:43:00Z">
-          <w:r>
-            <w:rPr>
-              <w:w w:val="105"/>
-            </w:rPr>
-            <w:delText>those same stakeholders</w:delText>
-          </w:r>
-        </w:del>
-      </w:ins>
-      <w:del w:id="104" w:author="ROSSI, AMANDA M CIV USAF HAF SAF/AQCP" w:date="2024-05-17T13:43:00Z">
-        <w:r>
-          <w:rPr>
-            <w:rStyle w:val="CommentReference"/>
-          </w:rPr>
-          <w:commentReference w:id="101"/>
-        </w:r>
-        <w:r>
-          <w:rPr>
-            <w:color w:val="27314A"/>
-            <w:spacing w:val="26"/>
-            <w:w w:val="105"/>
-          </w:rPr>
-          <w:delText xml:space="preserve"> </w:delText>
-        </w:r>
-        <w:r>
-          <w:rPr>
-            <w:w w:val="105"/>
-          </w:rPr>
-          <w:delText>and</w:delText>
-        </w:r>
-        <w:r>
-          <w:rPr>
-            <w:spacing w:val="25"/>
-            <w:w w:val="105"/>
-          </w:rPr>
-          <w:delText xml:space="preserve"> </w:delText>
-        </w:r>
-        <w:r>
-          <w:rPr>
-            <w:w w:val="105"/>
-          </w:rPr>
-          <w:delText>to</w:delText>
-        </w:r>
-        <w:r>
-          <w:rPr>
-            <w:spacing w:val="14"/>
-            <w:w w:val="105"/>
-          </w:rPr>
-          <w:delText xml:space="preserve"> </w:delText>
-        </w:r>
-        <w:r>
-          <w:fldChar w:fldCharType="begin"/>
-        </w:r>
-        <w:r>
-          <w:delInstrText>HYPERLINK "mailto:SAF.GCR.Workflow@us.af.mil" \h</w:delInstrText>
-        </w:r>
-        <w:r>
-          <w:fldChar w:fldCharType="separate"/>
-        </w:r>
-        <w:r>
-          <w:rPr>
-            <w:color w:val="27314A"/>
-            <w:w w:val="105"/>
-            <w:u w:val="single" w:color="27314A"/>
-          </w:rPr>
-          <w:delText>SAF/GCR</w:delText>
-        </w:r>
-        <w:r>
-          <w:rPr>
-            <w:color w:val="27314A"/>
-            <w:w w:val="105"/>
-            <w:u w:val="single" w:color="27314A"/>
-          </w:rPr>
-          <w:fldChar w:fldCharType="end"/>
-        </w:r>
-        <w:r>
-          <w:rPr>
-            <w:w w:val="105"/>
-          </w:rPr>
-          <w:delText>.</w:delText>
-        </w:r>
-      </w:del>
-    </w:p>
-    <w:p>
-      <w:pPr>
-        <w:pStyle w:val="BodyText"/>
-        <w:spacing w:before="1"/>
+    </w:p>
+    <w:p>
+      <w:pPr>
+        <w:pStyle w:val="BodyText"/>
+        <w:spacing w:before="1" w:line="271" w:lineRule="auto"/>
+        <w:ind w:left="110" w:right="253"/>
         <w:rPr>
           <w:sz w:val="21"/>
         </w:rPr>
@@ -6308,13 +5765,6 @@
         <w:pStyle w:val="BodyText"/>
         <w:spacing w:line="271" w:lineRule="auto"/>
         <w:ind w:left="110" w:right="974" w:firstLine="610"/>
-        <w:pPrChange w:id="105" w:author="SMITH, AMY K CIV USAF HAF SAF/AQCP" w:date="2024-03-14T16:14:00Z">
-          <w:pPr>
-            <w:pStyle w:val="BodyText"/>
-            <w:spacing w:line="271" w:lineRule="auto"/>
-            <w:ind w:left="110" w:right="974"/>
-          </w:pPr>
-        </w:pPrChange>
       </w:pPr>
       <w:r>
         <w:rPr>
@@ -6322,177 +5772,196 @@
         </w:rPr>
         <w:t xml:space="preserve">(1) The contracting officer must forward the information and determination required by </w:t>
       </w:r>
-      <w:r>
+      <w:hyperlink r:id="rId23" w:anchor="FAR_3_104_7">
+        <w:r>
+          <w:rPr>
+            <w:color w:val="27314A"/>
+            <w:w w:val="105"/>
+            <w:u w:val="single" w:color="27314A"/>
+          </w:rPr>
+          <w:t>FAR</w:t>
+        </w:r>
+      </w:hyperlink>
+      <w:r>
+        <w:rPr>
+          <w:color w:val="27314A"/>
+          <w:w w:val="105"/>
+        </w:rPr>
+        <w:t xml:space="preserve"> </w:t>
+      </w:r>
+      <w:hyperlink r:id="rId24" w:anchor="FAR_3_104_7">
+        <w:r>
+          <w:rPr>
+            <w:color w:val="27314A"/>
+            <w:w w:val="105"/>
+            <w:u w:val="single" w:color="27314A"/>
+          </w:rPr>
+          <w:t>3.104-7(a)(1)</w:t>
+        </w:r>
+      </w:hyperlink>
+      <w:r>
+        <w:rPr>
+          <w:color w:val="27314A"/>
+          <w:w w:val="105"/>
+        </w:rPr>
+        <w:t xml:space="preserve"> </w:t>
+      </w:r>
+      <w:r>
+        <w:rPr>
+          <w:w w:val="105"/>
+        </w:rPr>
+        <w:t xml:space="preserve">to the clearance approval authority </w:t>
+      </w:r>
+      <w:commentRangeStart w:id="51"/>
+      <w:ins w:id="52" w:author="ROSSI, AMANDA M CIV USAF HAF SAF/AQCP" w:date="2024-06-18T15:27:00Z">
+        <w:r>
+          <w:rPr>
+            <w:w w:val="105"/>
+          </w:rPr>
+          <w:t>(</w:t>
+        </w:r>
+        <w:r>
+          <w:fldChar w:fldCharType="begin"/>
+        </w:r>
+        <w:r>
+          <w:instrText>HYPERLINK "https://www.acquisition.gov/daffars/part-5301-federal-acquisition-regulations-system" \l "DAFFARS_5301_9001" \h</w:instrText>
+        </w:r>
+        <w:r>
+          <w:fldChar w:fldCharType="separate"/>
+        </w:r>
+        <w:r>
+          <w:rPr>
+            <w:color w:val="27314A"/>
+            <w:w w:val="105"/>
+            <w:u w:val="single" w:color="27314A"/>
+          </w:rPr>
+          <w:t>DAFFARS 5301.9001(i</w:t>
+        </w:r>
+        <w:r>
+          <w:rPr>
+            <w:color w:val="27314A"/>
+            <w:w w:val="105"/>
+            <w:u w:val="single" w:color="27314A"/>
+          </w:rPr>
+          <w:fldChar w:fldCharType="end"/>
+        </w:r>
+        <w:r>
+          <w:fldChar w:fldCharType="begin"/>
+        </w:r>
+        <w:r>
+          <w:instrText>HYPERLINK "https://www.acquisition.gov/daffars/part-5301-federal-acquisition-regulations-system" \l "DAFFARS_5301_9001" \h</w:instrText>
+        </w:r>
+        <w:r>
+          <w:fldChar w:fldCharType="separate"/>
+        </w:r>
+        <w:r>
+          <w:rPr>
+            <w:color w:val="27314A"/>
+            <w:w w:val="105"/>
+            <w:u w:val="single" w:color="27314A"/>
+          </w:rPr>
+          <w:t>)</w:t>
+        </w:r>
+        <w:r>
+          <w:rPr>
+            <w:color w:val="27314A"/>
+            <w:w w:val="105"/>
+            <w:u w:val="single" w:color="27314A"/>
+          </w:rPr>
+          <w:fldChar w:fldCharType="end"/>
+        </w:r>
+        <w:r>
+          <w:rPr>
+            <w:w w:val="105"/>
+          </w:rPr>
+          <w:t xml:space="preserve">) </w:t>
+        </w:r>
+        <w:commentRangeEnd w:id="51"/>
+        <w:r>
+          <w:rPr>
+            <w:rStyle w:val="CommentReference"/>
+          </w:rPr>
+          <w:commentReference w:id="51"/>
+        </w:r>
+      </w:ins>
+      <w:r>
+        <w:rPr>
+          <w:w w:val="105"/>
+        </w:rPr>
+        <w:t>of the affected procurement for review</w:t>
+      </w:r>
+      <w:ins w:id="53" w:author="ROSSI, AMANDA M CIV USAF HAF SAF/AQCP" w:date="2024-06-18T15:28:00Z">
+        <w:r>
+          <w:rPr>
+            <w:w w:val="105"/>
+          </w:rPr>
+          <w:t xml:space="preserve"> </w:t>
+        </w:r>
+        <w:r>
+          <w:rPr>
+            <w:w w:val="105"/>
+          </w:rPr>
+          <w:t xml:space="preserve">(see </w:t>
+        </w:r>
+      </w:ins>
+      <w:commentRangeStart w:id="54"/>
+      <w:r>
+        <w:rPr>
+          <w:w w:val="105"/>
+        </w:rPr>
         <w:fldChar w:fldCharType="begin"/>
       </w:r>
       <w:r>
-        <w:instrText>HYPERLINK "https://www.acquisition.gov/far/part-3" \l "FAR_3_104_7" \h</w:instrText>
-      </w:r>
-      <w:r>
+        <w:rPr>
+          <w:w w:val="105"/>
+        </w:rPr>
+        <w:instrText>HYPERLINK "https://www.acquisition.gov/daffars/mp5301-federal-acquisition-regulations-system" \l "DAFFARS_MP5301_601"</w:instrText>
+      </w:r>
+      <w:r>
+        <w:rPr>
+          <w:w w:val="105"/>
+        </w:rPr>
+      </w:r>
+      <w:r>
+        <w:rPr>
+          <w:w w:val="105"/>
+        </w:rPr>
         <w:fldChar w:fldCharType="separate"/>
       </w:r>
-      <w:r>
-        <w:rPr>
-          <w:color w:val="27314A"/>
-          <w:w w:val="105"/>
-          <w:u w:val="single" w:color="27314A"/>
-        </w:rPr>
-        <w:t>FAR</w:t>
-      </w:r>
-      <w:r>
-        <w:rPr>
-          <w:color w:val="27314A"/>
-          <w:w w:val="105"/>
-          <w:u w:val="single" w:color="27314A"/>
+      <w:ins w:id="55" w:author="ROSSI, AMANDA M CIV USAF HAF SAF/AQCP" w:date="2024-06-18T15:28:00Z">
+        <w:r>
+          <w:rPr>
+            <w:rStyle w:val="Hyperlink"/>
+            <w:w w:val="105"/>
+          </w:rPr>
+          <w:t>MP5301.601(a)(i)</w:t>
+        </w:r>
+      </w:ins>
+      <w:r>
+        <w:rPr>
+          <w:w w:val="105"/>
         </w:rPr>
         <w:fldChar w:fldCharType="end"/>
       </w:r>
-      <w:r>
-        <w:rPr>
-          <w:color w:val="27314A"/>
-          <w:w w:val="105"/>
-        </w:rPr>
-        <w:t xml:space="preserve"> </w:t>
-      </w:r>
-      <w:r>
-        <w:fldChar w:fldCharType="begin"/>
-      </w:r>
-      <w:r>
-        <w:instrText>HYPERLINK "https://www.acquisition.gov/far/part-3" \l "FAR_3_104_7" \h</w:instrText>
-      </w:r>
-      <w:r>
-        <w:fldChar w:fldCharType="separate"/>
-      </w:r>
-      <w:r>
-        <w:rPr>
-          <w:color w:val="27314A"/>
-          <w:w w:val="105"/>
-          <w:u w:val="single" w:color="27314A"/>
-        </w:rPr>
-        <w:t>3.104-7(a)(1)</w:t>
-      </w:r>
-      <w:r>
-        <w:rPr>
-          <w:color w:val="27314A"/>
-          <w:w w:val="105"/>
-          <w:u w:val="single" w:color="27314A"/>
-        </w:rPr>
-        <w:fldChar w:fldCharType="end"/>
-      </w:r>
-      <w:r>
-        <w:rPr>
-          <w:color w:val="27314A"/>
-          <w:w w:val="105"/>
-        </w:rPr>
-        <w:t xml:space="preserve"> </w:t>
-      </w:r>
-      <w:r>
-        <w:rPr>
-          <w:w w:val="105"/>
-        </w:rPr>
-        <w:t>to the clearance approval authority (</w:t>
-      </w:r>
-      <w:r>
-        <w:fldChar w:fldCharType="begin"/>
-      </w:r>
-      <w:r>
-        <w:instrText>HYPERLINK "https://www.acquisition.gov/daffars/part-5301-federal-acquisition-regulations-system" \l "DAFFARS_5301_9001" \h</w:instrText>
-      </w:r>
-      <w:r>
-        <w:fldChar w:fldCharType="separate"/>
-      </w:r>
-      <w:r>
-        <w:rPr>
-          <w:color w:val="27314A"/>
-          <w:w w:val="105"/>
-          <w:u w:val="single" w:color="27314A"/>
-        </w:rPr>
-        <w:t xml:space="preserve"> </w:t>
-      </w:r>
-      <w:r>
-        <w:rPr>
-          <w:color w:val="27314A"/>
-          <w:w w:val="105"/>
-          <w:u w:val="single" w:color="27314A"/>
-        </w:rPr>
-        <w:fldChar w:fldCharType="end"/>
-      </w:r>
-      <w:r>
-        <w:fldChar w:fldCharType="begin"/>
-      </w:r>
-      <w:r>
-        <w:instrText>HYPERLINK "https://www.acquisition.gov/daffars/part-5301-federal-acquisition-regulations-system" \l "DAFFARS_5301_9001" \h</w:instrText>
-      </w:r>
-      <w:r>
-        <w:fldChar w:fldCharType="separate"/>
-      </w:r>
-      <w:r>
-        <w:rPr>
-          <w:color w:val="27314A"/>
-          <w:w w:val="105"/>
-          <w:u w:val="single" w:color="27314A"/>
-        </w:rPr>
-        <w:t>DAFFARS 5301.9001(i</w:t>
-      </w:r>
-      <w:r>
-        <w:rPr>
-          <w:color w:val="27314A"/>
-          <w:w w:val="105"/>
-          <w:u w:val="single" w:color="27314A"/>
-        </w:rPr>
-        <w:fldChar w:fldCharType="end"/>
-      </w:r>
-      <w:r>
-        <w:fldChar w:fldCharType="begin"/>
-      </w:r>
-      <w:r>
-        <w:instrText>HYPERLINK "https://www.acquisition.gov/daffars/part-5301-federal-acquisition-regulations-system" \l "DAFFARS_5301_9001" \h</w:instrText>
-      </w:r>
-      <w:r>
-        <w:fldChar w:fldCharType="separate"/>
-      </w:r>
-      <w:r>
-        <w:rPr>
-          <w:color w:val="27314A"/>
-          <w:w w:val="105"/>
-          <w:u w:val="single" w:color="27314A"/>
-        </w:rPr>
-        <w:t>)</w:t>
-      </w:r>
-      <w:r>
-        <w:rPr>
-          <w:color w:val="27314A"/>
-          <w:w w:val="105"/>
-          <w:u w:val="single" w:color="27314A"/>
-        </w:rPr>
-        <w:fldChar w:fldCharType="end"/>
-      </w:r>
-      <w:r>
-        <w:rPr>
-          <w:color w:val="27314A"/>
-          <w:w w:val="105"/>
-          <w:u w:val="single" w:color="27314A"/>
-        </w:rPr>
-        <w:t xml:space="preserve"> </w:t>
-      </w:r>
-      <w:r>
-        <w:rPr>
-          <w:w w:val="105"/>
-        </w:rPr>
-        <w:t>) of the affected procurement for review</w:t>
-      </w:r>
-      <w:ins w:id="106" w:author="SMITH, AMY K CIV USAF HAF SAF/AQCP" w:date="2024-03-14T16:15:00Z">
-        <w:r>
-          <w:rPr>
-            <w:w w:val="105"/>
-          </w:rPr>
-          <w:t xml:space="preserve"> (see MP5301.</w:t>
-        </w:r>
-        <w:r>
-          <w:rPr>
-            <w:w w:val="105"/>
-          </w:rPr>
-          <w:t>601(a)(i))</w:t>
+      <w:commentRangeEnd w:id="54"/>
+      <w:r>
+        <w:rPr>
+          <w:rStyle w:val="CommentReference"/>
+        </w:rPr>
+        <w:commentReference w:id="54"/>
+      </w:r>
+      <w:r>
+        <w:rPr>
+          <w:w w:val="105"/>
+        </w:rPr>
+        <w:t>l</w:t>
+      </w:r>
+      <w:ins w:id="56" w:author="ROSSI, AMANDA M CIV USAF HAF SAF/AQCP" w:date="2024-06-18T15:28:00Z">
+        <w:r>
+          <w:rPr>
+            <w:w w:val="105"/>
+          </w:rPr>
+          <w:t>)</w:t>
         </w:r>
       </w:ins>
       <w:r>
@@ -6523,7 +5992,7 @@
         </w:rPr>
         <w:t>(</w:t>
       </w:r>
-      <w:del w:id="107" w:author="SMITH, AMY K CIV USAF HAF SAF/AQCP" w:date="2023-12-01T10:44:00Z">
+      <w:del w:id="57" w:author="ROSSI, AMANDA M CIV USAF HAF SAF/AQCP" w:date="2024-06-18T15:29:00Z">
         <w:r>
           <w:rPr>
             <w:w w:val="105"/>
@@ -6531,7 +6000,7 @@
           <w:delText>f</w:delText>
         </w:r>
       </w:del>
-      <w:ins w:id="108" w:author="SMITH, AMY K CIV USAF HAF SAF/AQCP" w:date="2023-12-01T10:44:00Z">
+      <w:ins w:id="58" w:author="ROSSI, AMANDA M CIV USAF HAF SAF/AQCP" w:date="2024-06-18T15:29:00Z">
         <w:r>
           <w:rPr>
             <w:w w:val="105"/>
@@ -6565,7 +6034,7 @@
         </w:rPr>
         <w:t xml:space="preserve"> </w:t>
       </w:r>
-      <w:hyperlink r:id="rId23" w:anchor="DAFFARS_MP5301_601">
+      <w:hyperlink r:id="rId25" w:anchor="DAFFARS_MP5301_601">
         <w:r>
           <w:rPr>
             <w:color w:val="27314A"/>
@@ -6575,7 +6044,7 @@
           <w:t>MP5301.601(a)(i)</w:t>
         </w:r>
       </w:hyperlink>
-      <w:del w:id="109" w:author="SMITH, AMY K CIV USAF HAF SAF/AQCP" w:date="2023-12-01T11:27:00Z">
+      <w:del w:id="59" w:author="SMITH, AMY K CIV USAF HAF SAF/AQCP" w:date="2023-12-01T11:27:00Z">
         <w:r>
           <w:rPr>
             <w:w w:val="105"/>
@@ -6590,7 +6059,7 @@
           <w:delText xml:space="preserve"> </w:delText>
         </w:r>
       </w:del>
-      <w:del w:id="110" w:author="SMITH, AMY K CIV USAF HAF SAF/AQCP" w:date="2023-12-01T10:51:00Z">
+      <w:del w:id="60" w:author="SMITH, AMY K CIV USAF HAF SAF/AQCP" w:date="2023-12-01T10:51:00Z">
         <w:r>
           <w:rPr>
             <w:w w:val="105"/>
@@ -6611,7 +6080,7 @@
           <w:delText>who</w:delText>
         </w:r>
       </w:del>
-      <w:del w:id="111" w:author="SMITH, AMY K CIV USAF HAF SAF/AQCP" w:date="2023-12-01T10:52:00Z">
+      <w:del w:id="61" w:author="SMITH, AMY K CIV USAF HAF SAF/AQCP" w:date="2023-12-01T10:52:00Z">
         <w:r>
           <w:rPr>
             <w:spacing w:val="-3"/>
@@ -6620,7 +6089,7 @@
           <w:delText xml:space="preserve"> </w:delText>
         </w:r>
       </w:del>
-      <w:del w:id="112" w:author="SMITH, AMY K CIV USAF HAF SAF/AQCP" w:date="2023-12-01T10:45:00Z">
+      <w:del w:id="62" w:author="SMITH, AMY K CIV USAF HAF SAF/AQCP" w:date="2023-12-01T10:45:00Z">
         <w:r>
           <w:rPr>
             <w:w w:val="105"/>
@@ -6733,7 +6202,7 @@
         </w:rPr>
         <w:t xml:space="preserve">(b) If information received under </w:t>
       </w:r>
-      <w:hyperlink r:id="rId24" w:anchor="FAR_52_203_10">
+      <w:hyperlink r:id="rId26" w:anchor="FAR_52_203_10">
         <w:r>
           <w:rPr>
             <w:color w:val="27314A"/>
@@ -6821,7 +6290,7 @@
         </w:rPr>
         <w:t xml:space="preserve"> </w:t>
       </w:r>
-      <w:hyperlink r:id="rId25">
+      <w:hyperlink r:id="rId27">
         <w:r>
           <w:rPr>
             <w:color w:val="27314A"/>
@@ -6882,7 +6351,7 @@
         </w:rPr>
         <w:t xml:space="preserve"> </w:t>
       </w:r>
-      <w:hyperlink r:id="rId26">
+      <w:hyperlink r:id="rId28">
         <w:r>
           <w:rPr>
             <w:color w:val="27314A"/>
@@ -7083,7 +6552,7 @@
         </w:rPr>
         <w:t xml:space="preserve"> </w:t>
       </w:r>
-      <w:hyperlink r:id="rId27" w:anchor="DAFFARS_MP5301_601">
+      <w:hyperlink r:id="rId29" w:anchor="DAFFARS_MP5301_601">
         <w:r>
           <w:rPr>
             <w:color w:val="27314A"/>
@@ -7166,7 +6635,7 @@
         </w:rPr>
         <w:t xml:space="preserve"> </w:t>
       </w:r>
-      <w:hyperlink r:id="rId28" w:anchor="FAR_52_203_3">
+      <w:hyperlink r:id="rId30" w:anchor="FAR_52_203_3">
         <w:r>
           <w:rPr>
             <w:color w:val="27314A"/>
@@ -7321,7 +6790,7 @@
         </w:rPr>
         <w:t xml:space="preserve">SAF/GCR is authorized to conduct hearings and make findings of fact in accordance with </w:t>
       </w:r>
-      <w:hyperlink r:id="rId29" w:anchor="FAR_3_204">
+      <w:hyperlink r:id="rId31" w:anchor="FAR_3_204">
         <w:r>
           <w:rPr>
             <w:color w:val="27314A"/>
@@ -7338,7 +6807,7 @@
         </w:rPr>
         <w:t xml:space="preserve"> </w:t>
       </w:r>
-      <w:hyperlink r:id="rId30" w:anchor="FAR_3_204">
+      <w:hyperlink r:id="rId32" w:anchor="FAR_3_204">
         <w:r>
           <w:rPr>
             <w:color w:val="27314A"/>
@@ -7354,7 +6823,7 @@
         </w:rPr>
         <w:t>. If a hearing is held, SAF/GCR will provide recommendations to ASAF(A)</w:t>
       </w:r>
-      <w:del w:id="113" w:author="SMITH, AMY K CIV USAF HAF SAF/AQCP" w:date="2024-03-12T12:52:00Z">
+      <w:del w:id="63" w:author="SMITH, AMY K CIV USAF HAF SAF/AQCP" w:date="2024-03-12T12:52:00Z">
         <w:r>
           <w:rPr>
             <w:w w:val="105"/>
@@ -7362,7 +6831,7 @@
           <w:delText xml:space="preserve"> or the Principal Civilian or Military Deputy</w:delText>
         </w:r>
       </w:del>
-      <w:ins w:id="114" w:author="SMITH, AMY K CIV USAF HAF SAF/AQCP" w:date="2024-03-12T12:52:00Z">
+      <w:ins w:id="64" w:author="SMITH, AMY K CIV USAF HAF SAF/AQCP" w:date="2024-03-12T12:52:00Z">
         <w:r>
           <w:rPr>
             <w:w w:val="105"/>
@@ -7370,7 +6839,7 @@
           <w:t xml:space="preserve"> </w:t>
         </w:r>
       </w:ins>
-      <w:ins w:id="115" w:author="SMITH, AMY K CIV USAF HAF SAF/AQCP" w:date="2024-03-12T12:53:00Z">
+      <w:ins w:id="65" w:author="SMITH, AMY K CIV USAF HAF SAF/AQCP" w:date="2024-03-12T12:53:00Z">
         <w:r>
           <w:rPr>
             <w:w w:val="105"/>
@@ -7576,7 +7045,7 @@
         </w:rPr>
         <w:t xml:space="preserve"> </w:t>
       </w:r>
-      <w:hyperlink r:id="rId31" w:anchor="DAFFARS_MP5301_601">
+      <w:hyperlink r:id="rId33" w:anchor="DAFFARS_MP5301_601">
         <w:r>
           <w:rPr>
             <w:color w:val="27314A"/>
@@ -7629,7 +7098,7 @@
         </w:rPr>
         <w:t xml:space="preserve"> </w:t>
       </w:r>
-      <w:hyperlink r:id="rId32" w:anchor="DAFFARS_MP5301_601">
+      <w:hyperlink r:id="rId34" w:anchor="DAFFARS_MP5301_601">
         <w:r>
           <w:rPr>
             <w:color w:val="27314A"/>
@@ -7810,7 +7279,7 @@
         </w:rPr>
         <w:t xml:space="preserve">See </w:t>
       </w:r>
-      <w:hyperlink r:id="rId33" w:anchor="DAFFARS_MP5301_601">
+      <w:hyperlink r:id="rId35" w:anchor="DAFFARS_MP5301_601">
         <w:r>
           <w:rPr>
             <w:color w:val="27314A"/>
@@ -8565,6 +8034,7 @@
         <w:pStyle w:val="Heading2"/>
         <w:rPr>
           <w:b/>
+          <w:spacing w:val="-2"/>
         </w:rPr>
       </w:pPr>
       <w:r>
@@ -8591,33 +8061,11 @@
     </w:p>
     <w:p>
       <w:pPr>
-        <w:tabs>
-          <w:tab w:val="left" w:pos="435"/>
-        </w:tabs>
-        <w:spacing w:before="1"/>
-        <w:ind w:left="109"/>
-        <w:rPr>
-          <w:ins w:id="116" w:author="SMITH, AMY K CIV USAF HAF SAF/AQCP" w:date="2024-03-12T13:45:00Z"/>
-          <w:rPrChange w:id="117" w:author="SMITH, AMY K CIV USAF HAF SAF/AQCP" w:date="2024-03-12T13:45:00Z">
-            <w:rPr>
-              <w:ins w:id="118" w:author="SMITH, AMY K CIV USAF HAF SAF/AQCP" w:date="2024-03-12T13:45:00Z"/>
-              <w:w w:val="110"/>
-            </w:rPr>
-          </w:rPrChange>
-        </w:rPr>
-        <w:pPrChange w:id="119" w:author="SMITH, AMY K CIV USAF HAF SAF/AQCP" w:date="2024-03-12T13:45:00Z">
-          <w:pPr>
-            <w:pStyle w:val="ListParagraph"/>
-            <w:numPr>
-              <w:numId w:val="8"/>
-            </w:numPr>
-            <w:tabs>
-              <w:tab w:val="left" w:pos="435"/>
-            </w:tabs>
-            <w:spacing w:before="1"/>
-            <w:ind w:left="445" w:hanging="336"/>
-          </w:pPr>
-        </w:pPrChange>
+        <w:pStyle w:val="Heading2"/>
+        <w:rPr>
+          <w:ins w:id="66" w:author="SMITH, AMY K CIV USAF HAF SAF/AQCP" w:date="2024-03-12T13:45:00Z"/>
+          <w:b/>
+        </w:rPr>
       </w:pPr>
     </w:p>
     <w:p>
@@ -8631,8 +8079,11 @@
           <w:tab w:val="left" w:pos="435"/>
         </w:tabs>
         <w:spacing w:before="1"/>
-      </w:pPr>
-      <w:ins w:id="120" w:author="SMITH, AMY K CIV USAF HAF SAF/AQCP" w:date="2024-03-12T13:45:00Z">
+        <w:rPr>
+          <w:ins w:id="67" w:author="ROSSI, AMANDA M CIV USAF HAF SAF/AQCP" w:date="2024-06-18T15:21:00Z"/>
+        </w:rPr>
+      </w:pPr>
+      <w:ins w:id="68" w:author="ROSSI, AMANDA M CIV USAF HAF SAF/AQCP" w:date="2024-06-18T15:21:00Z">
         <w:r>
           <w:rPr>
             <w:w w:val="110"/>
@@ -8690,6 +8141,9 @@
         </w:tabs>
         <w:spacing w:before="1"/>
         <w:ind w:left="445" w:firstLine="0"/>
+        <w:rPr>
+          <w:ins w:id="69" w:author="ROSSI, AMANDA M CIV USAF HAF SAF/AQCP" w:date="2024-06-18T15:21:00Z"/>
+        </w:rPr>
       </w:pPr>
     </w:p>
     <w:p>
@@ -8704,10 +8158,10 @@
         </w:tabs>
         <w:spacing w:before="1"/>
         <w:rPr>
-          <w:ins w:id="121" w:author="ROSSI, AMANDA M CIV USAF HAF SAF/AQCP" w:date="2024-05-17T15:00:00Z"/>
-        </w:rPr>
-      </w:pPr>
-      <w:ins w:id="122" w:author="ROSSI, AMANDA M CIV USAF HAF SAF/AQCP" w:date="2024-05-17T15:00:00Z">
+          <w:ins w:id="70" w:author="ROSSI, AMANDA M CIV USAF HAF SAF/AQCP" w:date="2024-06-18T15:21:00Z"/>
+        </w:rPr>
+      </w:pPr>
+      <w:ins w:id="71" w:author="ROSSI, AMANDA M CIV USAF HAF SAF/AQCP" w:date="2024-06-18T15:21:00Z">
         <w:r>
           <w:rPr>
             <w:w w:val="110"/>
@@ -8779,19 +8233,6 @@
           <w:tab w:val="left" w:pos="435"/>
         </w:tabs>
         <w:spacing w:before="1"/>
-        <w:pPrChange w:id="123" w:author="SMITH, AMY K CIV USAF HAF SAF/AQCP" w:date="2024-03-12T13:46:00Z">
-          <w:pPr>
-            <w:pStyle w:val="ListParagraph"/>
-            <w:numPr>
-              <w:numId w:val="8"/>
-            </w:numPr>
-            <w:tabs>
-              <w:tab w:val="left" w:pos="435"/>
-            </w:tabs>
-            <w:spacing w:before="1"/>
-            <w:ind w:left="435" w:hanging="325"/>
-          </w:pPr>
-        </w:pPrChange>
       </w:pPr>
       <w:r>
         <w:rPr>
@@ -8806,33 +8247,17 @@
         </w:rPr>
         <w:t xml:space="preserve"> </w:t>
       </w:r>
-      <w:r>
-        <w:fldChar w:fldCharType="begin"/>
-      </w:r>
-      <w:r>
-        <w:instrText>HYPERLINK "https://www.acquisition.gov/daffars/mp5301-federal-acquisition-regulations-system" \l "DAFFARS_MP5301_601" \h</w:instrText>
-      </w:r>
-      <w:r>
-        <w:fldChar w:fldCharType="separate"/>
-      </w:r>
-      <w:r>
-        <w:rPr>
-          <w:color w:val="27314A"/>
-          <w:spacing w:val="-2"/>
-          <w:w w:val="110"/>
-          <w:u w:val="single" w:color="27314A"/>
-        </w:rPr>
-        <w:t>MP5301.601(a)(i)</w:t>
-      </w:r>
-      <w:r>
-        <w:rPr>
-          <w:color w:val="27314A"/>
-          <w:spacing w:val="-2"/>
-          <w:w w:val="110"/>
-          <w:u w:val="single" w:color="27314A"/>
-        </w:rPr>
-        <w:fldChar w:fldCharType="end"/>
-      </w:r>
+      <w:hyperlink r:id="rId36" w:anchor="DAFFARS_MP5301_601">
+        <w:r>
+          <w:rPr>
+            <w:color w:val="27314A"/>
+            <w:spacing w:val="-2"/>
+            <w:w w:val="110"/>
+            <w:u w:val="single" w:color="27314A"/>
+          </w:rPr>
+          <w:t>MP5301.601(a)(i)</w:t>
+        </w:r>
+      </w:hyperlink>
       <w:r>
         <w:rPr>
           <w:spacing w:val="-2"/>
@@ -8922,7 +8347,7 @@
         </w:rPr>
         <w:t xml:space="preserve">the conviction, to </w:t>
       </w:r>
-      <w:ins w:id="124" w:author="SMITH, AMY K CIV USAF HAF SAF/AQCP" w:date="2024-03-18T12:19:00Z">
+      <w:ins w:id="72" w:author="SMITH, AMY K CIV USAF HAF SAF/AQCP" w:date="2024-03-18T12:19:00Z">
         <w:r>
           <w:rPr>
             <w:w w:val="105"/>
@@ -8930,7 +8355,7 @@
           <w:t>the SCO within 10 calendar days after the contracting activity learns of the conviction</w:t>
         </w:r>
       </w:ins>
-      <w:ins w:id="125" w:author="SMITH, AMY K CIV USAF HAF SAF/AQCP" w:date="2024-03-18T12:21:00Z">
+      <w:ins w:id="73" w:author="SMITH, AMY K CIV USAF HAF SAF/AQCP" w:date="2024-03-18T12:21:00Z">
         <w:r>
           <w:rPr>
             <w:w w:val="105"/>
@@ -8938,7 +8363,7 @@
           <w:t xml:space="preserve">.  </w:t>
         </w:r>
       </w:ins>
-      <w:ins w:id="126" w:author="SMITH, AMY K CIV USAF HAF SAF/AQCP" w:date="2024-03-18T12:30:00Z">
+      <w:ins w:id="74" w:author="SMITH, AMY K CIV USAF HAF SAF/AQCP" w:date="2024-03-18T12:30:00Z">
         <w:r>
           <w:rPr>
             <w:w w:val="105"/>
@@ -8946,7 +8371,7 @@
           <w:t>Also, within</w:t>
         </w:r>
       </w:ins>
-      <w:ins w:id="127" w:author="SMITH, AMY K CIV USAF HAF SAF/AQCP" w:date="2024-03-18T12:24:00Z">
+      <w:ins w:id="75" w:author="SMITH, AMY K CIV USAF HAF SAF/AQCP" w:date="2024-03-18T12:24:00Z">
         <w:r>
           <w:rPr>
             <w:w w:val="105"/>
@@ -8954,7 +8379,7 @@
           <w:t xml:space="preserve"> 30 calendar days, t</w:t>
         </w:r>
       </w:ins>
-      <w:ins w:id="128" w:author="SMITH, AMY K CIV USAF HAF SAF/AQCP" w:date="2024-03-18T12:21:00Z">
+      <w:ins w:id="76" w:author="SMITH, AMY K CIV USAF HAF SAF/AQCP" w:date="2024-03-18T12:21:00Z">
         <w:r>
           <w:rPr>
             <w:w w:val="105"/>
@@ -8968,7 +8393,7 @@
           <w:t xml:space="preserve">must </w:t>
         </w:r>
       </w:ins>
-      <w:ins w:id="129" w:author="SMITH, AMY K CIV USAF HAF SAF/AQCP" w:date="2024-03-18T12:26:00Z">
+      <w:ins w:id="77" w:author="SMITH, AMY K CIV USAF HAF SAF/AQCP" w:date="2024-03-18T12:26:00Z">
         <w:r>
           <w:rPr>
             <w:w w:val="105"/>
@@ -8982,7 +8407,7 @@
           <w:t>notification containing the same elements to</w:t>
         </w:r>
       </w:ins>
-      <w:ins w:id="130" w:author="SMITH, AMY K CIV USAF HAF SAF/AQCP" w:date="2024-03-18T12:21:00Z">
+      <w:ins w:id="78" w:author="SMITH, AMY K CIV USAF HAF SAF/AQCP" w:date="2024-03-18T12:21:00Z">
         <w:r>
           <w:rPr>
             <w:w w:val="105"/>
@@ -8990,7 +8415,7 @@
           <w:t xml:space="preserve"> the servicing Staff Judge Advocate</w:t>
         </w:r>
       </w:ins>
-      <w:ins w:id="131" w:author="SMITH, AMY K CIV USAF HAF SAF/AQCP" w:date="2024-03-18T12:22:00Z">
+      <w:ins w:id="79" w:author="SMITH, AMY K CIV USAF HAF SAF/AQCP" w:date="2024-03-18T12:22:00Z">
         <w:r>
           <w:rPr>
             <w:w w:val="105"/>
@@ -9004,7 +8429,7 @@
           <w:t xml:space="preserve">, </w:t>
         </w:r>
       </w:ins>
-      <w:ins w:id="132" w:author="SMITH, AMY K CIV USAF HAF SAF/AQCP" w:date="2024-03-18T12:25:00Z">
+      <w:ins w:id="80" w:author="SMITH, AMY K CIV USAF HAF SAF/AQCP" w:date="2024-03-18T12:25:00Z">
         <w:r>
           <w:rPr>
             <w:w w:val="105"/>
@@ -9012,7 +8437,7 @@
           <w:t xml:space="preserve">to inform them </w:t>
         </w:r>
       </w:ins>
-      <w:ins w:id="133" w:author="SMITH, AMY K CIV USAF HAF SAF/AQCP" w:date="2024-03-18T12:22:00Z">
+      <w:ins w:id="81" w:author="SMITH, AMY K CIV USAF HAF SAF/AQCP" w:date="2024-03-18T12:22:00Z">
         <w:r>
           <w:rPr>
             <w:w w:val="105"/>
@@ -9020,7 +8445,7 @@
           <w:t>that action is being considered under this subpart.</w:t>
         </w:r>
       </w:ins>
-      <w:ins w:id="134" w:author="SMITH, AMY K CIV USAF HAF SAF/AQCP" w:date="2024-03-18T12:23:00Z">
+      <w:ins w:id="82" w:author="SMITH, AMY K CIV USAF HAF SAF/AQCP" w:date="2024-03-18T12:23:00Z">
         <w:r>
           <w:rPr>
             <w:w w:val="105"/>
@@ -9028,7 +8453,7 @@
           <w:t xml:space="preserve"> (</w:t>
         </w:r>
       </w:ins>
-      <w:del w:id="135" w:author="SMITH, AMY K CIV USAF HAF SAF/AQCP" w:date="2024-03-18T12:21:00Z">
+      <w:del w:id="83" w:author="SMITH, AMY K CIV USAF HAF SAF/AQCP" w:date="2024-03-18T12:21:00Z">
         <w:r>
           <w:rPr>
             <w:color w:val="27314A"/>
@@ -9057,7 +8482,7 @@
           <w:delText xml:space="preserve">ithin </w:delText>
         </w:r>
       </w:del>
-      <w:del w:id="136" w:author="SMITH, AMY K CIV USAF HAF SAF/AQCP" w:date="2024-03-18T12:23:00Z">
+      <w:del w:id="84" w:author="SMITH, AMY K CIV USAF HAF SAF/AQCP" w:date="2024-03-18T12:23:00Z">
         <w:r>
           <w:rPr>
             <w:w w:val="105"/>
@@ -9345,7 +8770,7 @@
         </w:rPr>
         <w:t xml:space="preserve"> </w:t>
       </w:r>
-      <w:hyperlink r:id="rId34">
+      <w:hyperlink r:id="rId37">
         <w:r>
           <w:rPr>
             <w:color w:val="27314A"/>
@@ -9454,7 +8879,7 @@
         </w:rPr>
         <w:t>template</w:t>
       </w:r>
-      <w:ins w:id="137" w:author="SMITH, AMY K CIV USAF HAF SAF/AQCP" w:date="2024-03-18T12:23:00Z">
+      <w:ins w:id="85" w:author="SMITH, AMY K CIV USAF HAF SAF/AQCP" w:date="2024-03-18T12:23:00Z">
         <w:r>
           <w:rPr>
             <w:w w:val="105"/>
@@ -9462,14 +8887,6 @@
           <w:t>)</w:t>
         </w:r>
       </w:ins>
-      <w:del w:id="138" w:author="SMITH, AMY K CIV USAF HAF SAF/AQCP" w:date="2024-03-18T12:23:00Z">
-        <w:r>
-          <w:rPr>
-            <w:w w:val="105"/>
-          </w:rPr>
-          <w:delText>.</w:delText>
-        </w:r>
-      </w:del>
     </w:p>
     <w:p>
       <w:pPr>
@@ -9654,7 +9071,7 @@
         </w:rPr>
         <w:t xml:space="preserve"> </w:t>
       </w:r>
-      <w:hyperlink r:id="rId35" w:anchor="DAFFARS_MP5301_601">
+      <w:hyperlink r:id="rId38" w:anchor="DAFFARS_MP5301_601">
         <w:r>
           <w:rPr>
             <w:color w:val="27314A"/>
@@ -9857,8 +9274,14 @@
         <w:rPr>
           <w:w w:val="105"/>
         </w:rPr>
+        <w:t xml:space="preserve">(b)(2)(i) Upon receipt of the required disclosure or any notification, contracting officers, working </w:t>
+      </w:r>
+      <w:r>
+        <w:rPr>
+          <w:w w:val="105"/>
+        </w:rPr>
         <w:lastRenderedPageBreak/>
-        <w:t>(b)(2)(i) Upon receipt of the required disclosure or any notification, contracting officers, working with legal counsel, must ensure that appropriate steps are taken to preserve remedies available to</w:t>
+        <w:t>with legal counsel, must ensure that appropriate steps are taken to preserve remedies available to</w:t>
       </w:r>
       <w:r>
         <w:rPr>
@@ -9873,19 +9296,6 @@
         </w:rPr>
         <w:t>the government. Contracting officers also must consider how the disclosed information may impact pending contract actions in terms of the contractor’s present responsibility and/or the contractor’s</w:t>
       </w:r>
-    </w:p>
-    <w:p>
-      <w:pPr>
-        <w:spacing w:line="271" w:lineRule="auto"/>
-        <w:rPr>
-          <w:del w:id="139" w:author="SMITH, AMY K CIV USAF HAF SAF/AQCP" w:date="2024-03-18T15:14:00Z"/>
-        </w:rPr>
-        <w:sectPr>
-          <w:pgSz w:w="11910" w:h="16840"/>
-          <w:pgMar w:top="820" w:right="740" w:bottom="280" w:left="740" w:header="720" w:footer="720" w:gutter="0"/>
-          <w:cols w:space="720"/>
-        </w:sectPr>
-      </w:pPr>
     </w:p>
     <w:p>
       <w:pPr>
@@ -9984,7 +9394,7 @@
         </w:rPr>
         <w:t xml:space="preserve"> </w:t>
       </w:r>
-      <w:hyperlink r:id="rId36">
+      <w:hyperlink r:id="rId39">
         <w:r>
           <w:rPr>
             <w:color w:val="27314A"/>
@@ -10054,7 +9464,7 @@
         </w:rPr>
         <w:t xml:space="preserve"> </w:t>
       </w:r>
-      <w:hyperlink r:id="rId37" w:anchor="DAFFARS_5309_406_3">
+      <w:hyperlink r:id="rId40" w:anchor="DAFFARS_5309_406_3">
         <w:r>
           <w:rPr>
             <w:color w:val="27314A"/>
@@ -10298,23 +9708,14 @@
     <w:p>
       <w:pPr>
         <w:pStyle w:val="Heading2"/>
-        <w:rPr>
-          <w:b/>
-        </w:rPr>
-      </w:pPr>
-      <w:r>
-        <w:rPr>
-          <w:b/>
-        </w:rPr>
-        <w:t>5303.1104</w:t>
-      </w:r>
-      <w:r>
-        <w:rPr>
-          <w:b/>
-          <w:spacing w:val="-17"/>
-        </w:rPr>
-        <w:t xml:space="preserve"> </w:t>
-      </w:r>
+        <w:numPr>
+          <w:ilvl w:val="1"/>
+          <w:numId w:val="11"/>
+        </w:numPr>
+        <w:rPr>
+          <w:b/>
+        </w:rPr>
+      </w:pPr>
       <w:r>
         <w:rPr>
           <w:b/>
@@ -10351,68 +9752,14 @@
     </w:p>
     <w:p>
       <w:pPr>
-        <w:pStyle w:val="BodyText"/>
-        <w:spacing w:before="5"/>
-        <w:rPr>
-          <w:rFonts w:ascii="Bookman Old Style"/>
-          <w:b/>
-          <w:sz w:val="42"/>
-        </w:rPr>
-      </w:pPr>
-    </w:p>
-    <w:p>
-      <w:pPr>
-        <w:pStyle w:val="ListParagraph"/>
-        <w:numPr>
-          <w:ilvl w:val="0"/>
-          <w:numId w:val="1"/>
-        </w:numPr>
         <w:tabs>
           <w:tab w:val="left" w:pos="451"/>
         </w:tabs>
-        <w:ind w:left="451" w:hanging="341"/>
-        <w:rPr>
-          <w:ins w:id="140" w:author="SMITH, AMY K CIV USAF HAF SAF/AQCP" w:date="2024-03-18T15:23:00Z"/>
-          <w:rPrChange w:id="141" w:author="SMITH, AMY K CIV USAF HAF SAF/AQCP" w:date="2024-03-18T15:23:00Z">
-            <w:rPr>
-              <w:ins w:id="142" w:author="SMITH, AMY K CIV USAF HAF SAF/AQCP" w:date="2024-03-18T15:23:00Z"/>
-              <w:spacing w:val="-2"/>
-              <w:w w:val="110"/>
-            </w:rPr>
-          </w:rPrChange>
-        </w:rPr>
-      </w:pPr>
-      <w:r>
-        <w:rPr>
-          <w:w w:val="110"/>
-        </w:rPr>
-        <w:t>See</w:t>
-      </w:r>
-      <w:r>
-        <w:rPr>
-          <w:spacing w:val="20"/>
-          <w:w w:val="110"/>
-        </w:rPr>
-        <w:t xml:space="preserve"> </w:t>
-      </w:r>
-      <w:hyperlink r:id="rId38" w:anchor="DAFFARS_MP5301_601">
-        <w:r>
-          <w:rPr>
-            <w:color w:val="27314A"/>
-            <w:spacing w:val="-2"/>
-            <w:w w:val="110"/>
-            <w:u w:val="single" w:color="27314A"/>
-          </w:rPr>
-          <w:t>MP5301.601(a)(i)</w:t>
-        </w:r>
-      </w:hyperlink>
-      <w:r>
-        <w:rPr>
-          <w:spacing w:val="-2"/>
-          <w:w w:val="110"/>
-        </w:rPr>
-        <w:t>.</w:t>
-      </w:r>
+        <w:rPr>
+          <w:b/>
+          <w:bCs/>
+        </w:rPr>
+      </w:pPr>
     </w:p>
     <w:p>
       <w:pPr>
@@ -10420,45 +9767,43 @@
           <w:tab w:val="left" w:pos="451"/>
         </w:tabs>
         <w:rPr>
-          <w:ins w:id="143" w:author="SMITH, AMY K CIV USAF HAF SAF/AQCP" w:date="2024-03-18T15:23:00Z"/>
-        </w:rPr>
-      </w:pPr>
-    </w:p>
-    <w:p>
-      <w:pPr>
-        <w:tabs>
-          <w:tab w:val="left" w:pos="451"/>
-        </w:tabs>
-        <w:rPr>
-          <w:ins w:id="144" w:author="SMITH, AMY K CIV USAF HAF SAF/AQCP" w:date="2024-03-18T15:23:00Z"/>
-        </w:rPr>
-      </w:pPr>
-    </w:p>
-    <w:p>
-      <w:pPr>
-        <w:tabs>
-          <w:tab w:val="left" w:pos="451"/>
-        </w:tabs>
-        <w:rPr>
           <w:b/>
           <w:bCs/>
-          <w:rPrChange w:id="145" w:author="SMITH, AMY K CIV USAF HAF SAF/AQCP" w:date="2024-03-18T15:25:00Z">
-            <w:rPr/>
-          </w:rPrChange>
-        </w:rPr>
-        <w:pPrChange w:id="146" w:author="SMITH, AMY K CIV USAF HAF SAF/AQCP" w:date="2024-03-18T15:23:00Z">
-          <w:pPr>
-            <w:pStyle w:val="ListParagraph"/>
-            <w:numPr>
-              <w:numId w:val="1"/>
-            </w:numPr>
-            <w:tabs>
-              <w:tab w:val="left" w:pos="451"/>
-            </w:tabs>
-            <w:ind w:left="451" w:hanging="341"/>
-          </w:pPr>
-        </w:pPrChange>
-      </w:pPr>
+        </w:rPr>
+      </w:pPr>
+      <w:r>
+        <w:rPr>
+          <w:rFonts w:ascii="open_sansregular" w:hAnsi="open_sansregular"/>
+          <w:color w:val="000000"/>
+          <w:sz w:val="21"/>
+          <w:szCs w:val="21"/>
+          <w:shd w:val="clear" w:color="auto" w:fill="FFFFFF"/>
+        </w:rPr>
+        <w:t>(b) See </w:t>
+      </w:r>
+      <w:hyperlink r:id="rId41" w:anchor="DAFFARS_MP5301_601" w:tgtFrame="_blank" w:tooltip="MP5301.601(a)(i)" w:history="1">
+        <w:r>
+          <w:rPr>
+            <w:rStyle w:val="Hyperlink"/>
+            <w:rFonts w:ascii="open_sansregular" w:hAnsi="open_sansregular"/>
+            <w:sz w:val="21"/>
+            <w:szCs w:val="21"/>
+            <w:bdr w:val="none" w:sz="0" w:space="0" w:color="auto" w:frame="1"/>
+            <w:shd w:val="clear" w:color="auto" w:fill="FFFFFF"/>
+          </w:rPr>
+          <w:t>MP5301.601(a)(i)</w:t>
+        </w:r>
+      </w:hyperlink>
+      <w:r>
+        <w:rPr>
+          <w:rFonts w:ascii="open_sansregular" w:hAnsi="open_sansregular"/>
+          <w:color w:val="000000"/>
+          <w:sz w:val="21"/>
+          <w:szCs w:val="21"/>
+          <w:shd w:val="clear" w:color="auto" w:fill="FFFFFF"/>
+        </w:rPr>
+        <w:t>.</w:t>
+      </w:r>
     </w:p>
     <w:sectPr>
       <w:pgSz w:w="11910" w:h="16840"/>
@@ -10471,7 +9816,7 @@
 
 <file path=word/comments.xml><?xml version="1.0" encoding="utf-8"?>
 <w:comments xmlns:wpc="http://schemas.microsoft.com/office/word/2010/wordprocessingCanvas" xmlns:cx="http://schemas.microsoft.com/office/drawing/2014/chartex" xmlns:cx1="http://schemas.microsoft.com/office/drawing/2015/9/8/chartex" xmlns:cx2="http://schemas.microsoft.com/office/drawing/2015/10/21/chartex" xmlns:cx3="http://schemas.microsoft.com/office/drawing/2016/5/9/chartex" xmlns:cx4="http://schemas.microsoft.com/office/drawing/2016/5/10/chartex" xmlns:cx5="http://schemas.microsoft.com/office/drawing/2016/5/11/chartex" xmlns:cx6="http://schemas.microsoft.com/office/drawing/2016/5/12/chartex" xmlns:cx7="http://schemas.microsoft.com/office/drawing/2016/5/13/chartex" xmlns:cx8="http://schemas.microsoft.com/office/drawing/2016/5/14/chartex" xmlns:mc="http://schemas.openxmlformats.org/markup-compatibility/2006" xmlns:aink="http://schemas.microsoft.com/office/drawing/2016/ink" xmlns:am3d="http://schemas.microsoft.com/office/drawing/2017/model3d" xmlns:o="urn:schemas-microsoft-com:office:office" xmlns:oel="http://schemas.microsoft.com/office/2019/extlst" xmlns:r="http://schemas.openxmlformats.org/officeDocument/2006/relationships" xmlns:m="http://schemas.openxmlformats.org/officeDocument/2006/math" xmlns:v="urn:schemas-microsoft-com:vml" xmlns:wp14="http://schemas.microsoft.com/office/word/2010/wordprocessingDrawing" xmlns:wp="http://schemas.openxmlformats.org/drawingml/2006/wordprocessingDrawing" xmlns:w10="urn:schemas-microsoft-com:office:word" xmlns:w="http://schemas.openxmlformats.org/wordprocessingml/2006/main" xmlns:w14="http://schemas.microsoft.com/office/word/2010/wordml" xmlns:w15="http://schemas.microsoft.com/office/word/2012/wordml" xmlns:w16cex="http://schemas.microsoft.com/office/word/2018/wordml/cex" xmlns:w16cid="http://schemas.microsoft.com/office/word/2016/wordml/cid" xmlns:w16="http://schemas.microsoft.com/office/word/2018/wordml" xmlns:w16sdtdh="http://schemas.microsoft.com/office/word/2020/wordml/sdtdatahash" xmlns:w16se="http://schemas.microsoft.com/office/word/2015/wordml/symex" xmlns:wpg="http://schemas.microsoft.com/office/word/2010/wordprocessingGroup" xmlns:wpi="http://schemas.microsoft.com/office/word/2010/wordprocessingInk" xmlns:wne="http://schemas.microsoft.com/office/word/2006/wordml" xmlns:wps="http://schemas.microsoft.com/office/word/2010/wordprocessingShape" mc:Ignorable="w14 w15 w16se w16cid w16 w16cex w16sdtdh wp14">
-  <w:comment w:id="18" w:author="SMITH, AMY K CIV USAF HAF SAF/AQCP" w:date="2023-12-01T12:05:00Z" w:initials="AS">
+  <w:comment w:id="31" w:author="ROSSI, AMANDA M CIV USAF HAF SAF/AQCP" w:date="2024-05-17T13:40:00Z" w:initials="AR">
     <w:p>
       <w:pPr>
         <w:pStyle w:val="CommentText"/>
@@ -10483,11 +9828,11 @@
         <w:annotationRef/>
       </w:r>
       <w:r>
-        <w:t>Inserting compliance language from SAF/AQC policy memo 24-C-03 para 5</w:t>
+        <w:t>link</w:t>
       </w:r>
     </w:p>
   </w:comment>
-  <w:comment w:id="36" w:author="ROSSI, AMANDA M CIV USAF HAF SAF/AQCP" w:date="2024-05-17T13:40:00Z" w:initials="AR">
+  <w:comment w:id="45" w:author="ROSSI, AMANDA M CIV USAF HAF SAF/AQCP" w:date="2024-05-17T13:43:00Z" w:initials="AR">
     <w:p>
       <w:pPr>
         <w:pStyle w:val="CommentText"/>
@@ -10503,7 +9848,7 @@
       </w:r>
     </w:p>
   </w:comment>
-  <w:comment w:id="47" w:author="ROSSI, AMANDA M CIV USAF HAF SAF/AQCP" w:date="2024-05-17T13:41:00Z" w:initials="AR">
+  <w:comment w:id="46" w:author="ROSSI, AMANDA M CIV USAF HAF SAF/AQCP" w:date="2024-05-17T13:43:00Z" w:initials="AR">
     <w:p>
       <w:pPr>
         <w:pStyle w:val="CommentText"/>
@@ -10519,7 +9864,7 @@
       </w:r>
     </w:p>
   </w:comment>
-  <w:comment w:id="55" w:author="SMITH, AMY K CIV USAF HAF SAF/AQCP" w:date="2023-12-01T12:28:00Z" w:initials="AS">
+  <w:comment w:id="47" w:author="ROSSI, AMANDA M CIV USAF HAF SAF/AQCP" w:date="2024-05-17T13:43:00Z" w:initials="AR">
     <w:p>
       <w:pPr>
         <w:pStyle w:val="CommentText"/>
@@ -10531,11 +9876,11 @@
         <w:annotationRef/>
       </w:r>
       <w:r>
-        <w:t>Inserting this language per SAF/AQC memo 24-C-03, Atch 5iii, para 3</w:t>
+        <w:t>link</w:t>
       </w:r>
     </w:p>
   </w:comment>
-  <w:comment w:id="56" w:author="SMITH, AMY K CIV USAF HAF SAF/AQCP" w:date="2023-12-01T12:33:00Z" w:initials="AS">
+  <w:comment w:id="48" w:author="ROSSI, AMANDA M CIV USAF HAF SAF/AQCP" w:date="2024-05-17T13:43:00Z" w:initials="AR">
     <w:p>
       <w:pPr>
         <w:pStyle w:val="CommentText"/>
@@ -10547,11 +9892,11 @@
         <w:annotationRef/>
       </w:r>
       <w:r>
-        <w:t>Can this NDA for entire employment apply to both govt and contractors?  Or just contractors?  Need to check with Schatten...</w:t>
+        <w:t>link</w:t>
       </w:r>
     </w:p>
   </w:comment>
-  <w:comment w:id="57" w:author="SMITH, AMY K CIV USAF HAF SAF/AQCP" w:date="2024-03-07T12:03:00Z" w:initials="AS">
+  <w:comment w:id="51" w:author="ROSSI, AMANDA M CIV USAF HAF SAF/AQCP" w:date="2024-06-18T15:27:00Z" w:initials="AR">
     <w:p>
       <w:pPr>
         <w:pStyle w:val="CommentText"/>
@@ -10563,11 +9908,11 @@
         <w:annotationRef/>
       </w:r>
       <w:r>
-        <w:t>It applies to both (ref William Douglas email dated 4 Dec 23</w:t>
+        <w:t>link</w:t>
       </w:r>
     </w:p>
   </w:comment>
-  <w:comment w:id="64" w:author="ROSSI, AMANDA M CIV USAF HAF SAF/AQCP" w:date="2024-05-17T13:43:00Z" w:initials="AR">
+  <w:comment w:id="54" w:author="ROSSI, AMANDA M CIV USAF HAF SAF/AQCP" w:date="2024-06-18T15:28:00Z" w:initials="AR">
     <w:p>
       <w:pPr>
         <w:pStyle w:val="CommentText"/>
@@ -10580,70 +9925,6 @@
       </w:r>
       <w:r>
         <w:t>link</w:t>
-      </w:r>
-    </w:p>
-  </w:comment>
-  <w:comment w:id="65" w:author="ROSSI, AMANDA M CIV USAF HAF SAF/AQCP" w:date="2024-05-17T13:43:00Z" w:initials="AR">
-    <w:p>
-      <w:pPr>
-        <w:pStyle w:val="CommentText"/>
-      </w:pPr>
-      <w:r>
-        <w:rPr>
-          <w:rStyle w:val="CommentReference"/>
-        </w:rPr>
-        <w:annotationRef/>
-      </w:r>
-      <w:r>
-        <w:t>link</w:t>
-      </w:r>
-    </w:p>
-  </w:comment>
-  <w:comment w:id="68" w:author="ROSSI, AMANDA M CIV USAF HAF SAF/AQCP" w:date="2024-05-17T13:43:00Z" w:initials="AR">
-    <w:p>
-      <w:pPr>
-        <w:pStyle w:val="CommentText"/>
-      </w:pPr>
-      <w:r>
-        <w:rPr>
-          <w:rStyle w:val="CommentReference"/>
-        </w:rPr>
-        <w:annotationRef/>
-      </w:r>
-      <w:r>
-        <w:t>link</w:t>
-      </w:r>
-    </w:p>
-  </w:comment>
-  <w:comment w:id="69" w:author="ROSSI, AMANDA M CIV USAF HAF SAF/AQCP" w:date="2024-05-17T13:43:00Z" w:initials="AR">
-    <w:p>
-      <w:pPr>
-        <w:pStyle w:val="CommentText"/>
-      </w:pPr>
-      <w:r>
-        <w:rPr>
-          <w:rStyle w:val="CommentReference"/>
-        </w:rPr>
-        <w:annotationRef/>
-      </w:r>
-      <w:r>
-        <w:t>link</w:t>
-      </w:r>
-    </w:p>
-  </w:comment>
-  <w:comment w:id="101" w:author="SMITH, AMY K CIV USAF HAF SAF/AQCP" w:date="2023-12-01T10:44:00Z" w:initials="AS">
-    <w:p>
-      <w:pPr>
-        <w:pStyle w:val="CommentText"/>
-      </w:pPr>
-      <w:r>
-        <w:rPr>
-          <w:rStyle w:val="CommentReference"/>
-        </w:rPr>
-        <w:annotationRef/>
-      </w:r>
-      <w:r>
-        <w:t>Changed email link from SAF/AQC Workflow to SAF/AQCP Workflow</w:t>
       </w:r>
     </w:p>
   </w:comment>
@@ -10652,73 +9933,37 @@
 
 <file path=word/commentsExtended.xml><?xml version="1.0" encoding="utf-8"?>
 <w15:commentsEx xmlns:wpc="http://schemas.microsoft.com/office/word/2010/wordprocessingCanvas" xmlns:cx="http://schemas.microsoft.com/office/drawing/2014/chartex" xmlns:cx1="http://schemas.microsoft.com/office/drawing/2015/9/8/chartex" xmlns:cx2="http://schemas.microsoft.com/office/drawing/2015/10/21/chartex" xmlns:cx3="http://schemas.microsoft.com/office/drawing/2016/5/9/chartex" xmlns:cx4="http://schemas.microsoft.com/office/drawing/2016/5/10/chartex" xmlns:cx5="http://schemas.microsoft.com/office/drawing/2016/5/11/chartex" xmlns:cx6="http://schemas.microsoft.com/office/drawing/2016/5/12/chartex" xmlns:cx7="http://schemas.microsoft.com/office/drawing/2016/5/13/chartex" xmlns:cx8="http://schemas.microsoft.com/office/drawing/2016/5/14/chartex" xmlns:mc="http://schemas.openxmlformats.org/markup-compatibility/2006" xmlns:aink="http://schemas.microsoft.com/office/drawing/2016/ink" xmlns:am3d="http://schemas.microsoft.com/office/drawing/2017/model3d" xmlns:o="urn:schemas-microsoft-com:office:office" xmlns:oel="http://schemas.microsoft.com/office/2019/extlst" xmlns:r="http://schemas.openxmlformats.org/officeDocument/2006/relationships" xmlns:m="http://schemas.openxmlformats.org/officeDocument/2006/math" xmlns:v="urn:schemas-microsoft-com:vml" xmlns:wp14="http://schemas.microsoft.com/office/word/2010/wordprocessingDrawing" xmlns:wp="http://schemas.openxmlformats.org/drawingml/2006/wordprocessingDrawing" xmlns:w10="urn:schemas-microsoft-com:office:word" xmlns:w="http://schemas.openxmlformats.org/wordprocessingml/2006/main" xmlns:w14="http://schemas.microsoft.com/office/word/2010/wordml" xmlns:w15="http://schemas.microsoft.com/office/word/2012/wordml" xmlns:w16cex="http://schemas.microsoft.com/office/word/2018/wordml/cex" xmlns:w16cid="http://schemas.microsoft.com/office/word/2016/wordml/cid" xmlns:w16="http://schemas.microsoft.com/office/word/2018/wordml" xmlns:w16sdtdh="http://schemas.microsoft.com/office/word/2020/wordml/sdtdatahash" xmlns:w16se="http://schemas.microsoft.com/office/word/2015/wordml/symex" xmlns:wpg="http://schemas.microsoft.com/office/word/2010/wordprocessingGroup" xmlns:wpi="http://schemas.microsoft.com/office/word/2010/wordprocessingInk" xmlns:wne="http://schemas.microsoft.com/office/word/2006/wordml" xmlns:wps="http://schemas.microsoft.com/office/word/2010/wordprocessingShape" mc:Ignorable="w14 w15 w16se w16cid w16 w16cex w16sdtdh wp14">
-  <w15:commentEx w15:paraId="790B213A" w15:done="0"/>
   <w15:commentEx w15:paraId="64806CED" w15:done="0"/>
-  <w15:commentEx w15:paraId="2552412D" w15:done="0"/>
-  <w15:commentEx w15:paraId="2C21022C" w15:done="0"/>
-  <w15:commentEx w15:paraId="095D29A7" w15:done="0"/>
-  <w15:commentEx w15:paraId="5613B313" w15:paraIdParent="095D29A7" w15:done="0"/>
-  <w15:commentEx w15:paraId="29ED1C67" w15:done="0"/>
-  <w15:commentEx w15:paraId="2F4167DF" w15:done="0"/>
-  <w15:commentEx w15:paraId="03BCBB1A" w15:done="0"/>
-  <w15:commentEx w15:paraId="7B42B7AF" w15:done="0"/>
-  <w15:commentEx w15:paraId="3E39DA5A" w15:done="0"/>
+  <w15:commentEx w15:paraId="5C24626C" w15:done="0"/>
+  <w15:commentEx w15:paraId="7AE0AD56" w15:done="0"/>
+  <w15:commentEx w15:paraId="1866AFDC" w15:done="0"/>
+  <w15:commentEx w15:paraId="367548E3" w15:done="0"/>
+  <w15:commentEx w15:paraId="0543BE49" w15:done="0"/>
+  <w15:commentEx w15:paraId="122D0FF0" w15:done="0"/>
 </w15:commentsEx>
 </file>
 
 <file path=word/commentsExtensible.xml><?xml version="1.0" encoding="utf-8"?>
 <w16cex:commentsExtensible xmlns:wpc="http://schemas.microsoft.com/office/word/2010/wordprocessingCanvas" xmlns:cx="http://schemas.microsoft.com/office/drawing/2014/chartex" xmlns:cx1="http://schemas.microsoft.com/office/drawing/2015/9/8/chartex" xmlns:cx2="http://schemas.microsoft.com/office/drawing/2015/10/21/chartex" xmlns:cx3="http://schemas.microsoft.com/office/drawing/2016/5/9/chartex" xmlns:cx4="http://schemas.microsoft.com/office/drawing/2016/5/10/chartex" xmlns:cx5="http://schemas.microsoft.com/office/drawing/2016/5/11/chartex" xmlns:cx6="http://schemas.microsoft.com/office/drawing/2016/5/12/chartex" xmlns:cx7="http://schemas.microsoft.com/office/drawing/2016/5/13/chartex" xmlns:cx8="http://schemas.microsoft.com/office/drawing/2016/5/14/chartex" xmlns:cr="http://schemas.microsoft.com/office/comments/2020/reactions" xmlns:mc="http://schemas.openxmlformats.org/markup-compatibility/2006" xmlns:aink="http://schemas.microsoft.com/office/drawing/2016/ink" xmlns:am3d="http://schemas.microsoft.com/office/drawing/2017/model3d" xmlns:o="urn:schemas-microsoft-com:office:office" xmlns:oel="http://schemas.microsoft.com/office/2019/extlst" xmlns:r="http://schemas.openxmlformats.org/officeDocument/2006/relationships" xmlns:m="http://schemas.openxmlformats.org/officeDocument/2006/math" xmlns:v="urn:schemas-microsoft-com:vml" xmlns:wp14="http://schemas.microsoft.com/office/word/2010/wordprocessingDrawing" xmlns:wp="http://schemas.openxmlformats.org/drawingml/2006/wordprocessingDrawing" xmlns:w10="urn:schemas-microsoft-com:office:word" xmlns:w="http://schemas.openxmlformats.org/wordprocessingml/2006/main" xmlns:w14="http://schemas.microsoft.com/office/word/2010/wordml" xmlns:w15="http://schemas.microsoft.com/office/word/2012/wordml" xmlns:w16cex="http://schemas.microsoft.com/office/word/2018/wordml/cex" xmlns:w16cid="http://schemas.microsoft.com/office/word/2016/wordml/cid" xmlns:w16="http://schemas.microsoft.com/office/word/2018/wordml" xmlns:w16sdtdh="http://schemas.microsoft.com/office/word/2020/wordml/sdtdatahash" xmlns:w16se="http://schemas.microsoft.com/office/word/2015/wordml/symex" xmlns:wpg="http://schemas.microsoft.com/office/word/2010/wordprocessingGroup" xmlns:wpi="http://schemas.microsoft.com/office/word/2010/wordprocessingInk" xmlns:wne="http://schemas.microsoft.com/office/word/2006/wordml" xmlns:wps="http://schemas.microsoft.com/office/word/2010/wordprocessingShape" mc:Ignorable="w14 w15 w16se w16cid w16 w16cex w16sdtdh cr wp14">
-  <w16cex:commentExtensible w16cex:durableId="29144A7E" w16cex:dateUtc="2023-12-01T17:05:00Z"/>
   <w16cex:commentExtensible w16cex:durableId="1C4EB858" w16cex:dateUtc="2024-05-17T19:40:00Z"/>
-  <w16cex:commentExtensible w16cex:durableId="3E41D020" w16cex:dateUtc="2024-05-17T19:41:00Z"/>
-  <w16cex:commentExtensible w16cex:durableId="29144FF1" w16cex:dateUtc="2023-12-01T17:28:00Z">
-    <w16cex:extLst>
-      <w16:ext w16:uri="{CE6994B0-6A32-4C9F-8C6B-6E91EDA988CE}">
-        <cr:reactions xmlns:cr="http://schemas.microsoft.com/office/comments/2020/reactions">
-          <cr:reaction reactionType="1">
-            <cr:reactionInfo dateUtc="2024-03-07T17:02:23Z">
-              <cr:user userId="S::amy.smith@us.af.mil::f8fc54f3-ad3c-4fbd-90e0-e5f7091b21b5" userProvider="AD" userName="SMITH, AMY K CIV USAF HAF SAF/AQCP"/>
-            </cr:reactionInfo>
-          </cr:reaction>
-        </cr:reactions>
-      </w16:ext>
-    </w16cex:extLst>
-  </w16cex:commentExtensible>
-  <w16cex:commentExtensible w16cex:durableId="29145114" w16cex:dateUtc="2023-12-01T17:33:00Z">
-    <w16cex:extLst>
-      <w16:ext w16:uri="{CE6994B0-6A32-4C9F-8C6B-6E91EDA988CE}">
-        <cr:reactions xmlns:cr="http://schemas.microsoft.com/office/comments/2020/reactions">
-          <cr:reaction reactionType="1">
-            <cr:reactionInfo dateUtc="2024-03-07T17:03:13Z">
-              <cr:user userId="S::amy.smith@us.af.mil::f8fc54f3-ad3c-4fbd-90e0-e5f7091b21b5" userProvider="AD" userName="SMITH, AMY K CIV USAF HAF SAF/AQCP"/>
-            </cr:reactionInfo>
-          </cr:reaction>
-        </cr:reactions>
-      </w16:ext>
-    </w16cex:extLst>
-  </w16cex:commentExtensible>
-  <w16cex:commentExtensible w16cex:durableId="29942B7F" w16cex:dateUtc="2024-03-07T17:03:00Z"/>
   <w16cex:commentExtensible w16cex:durableId="129F2C47" w16cex:dateUtc="2024-05-17T19:43:00Z"/>
   <w16cex:commentExtensible w16cex:durableId="37325ECE" w16cex:dateUtc="2024-05-17T19:43:00Z"/>
   <w16cex:commentExtensible w16cex:durableId="1A92C47D" w16cex:dateUtc="2024-05-17T19:43:00Z"/>
   <w16cex:commentExtensible w16cex:durableId="71981D5C" w16cex:dateUtc="2024-05-17T19:43:00Z"/>
-  <w16cex:commentExtensible w16cex:durableId="2914379D" w16cex:dateUtc="2023-12-01T15:44:00Z"/>
+  <w16cex:commentExtensible w16cex:durableId="2A1C25FB" w16cex:dateUtc="2024-06-18T21:27:00Z"/>
+  <w16cex:commentExtensible w16cex:durableId="2A1C2636" w16cex:dateUtc="2024-06-18T21:28:00Z"/>
 </w16cex:commentsExtensible>
 </file>
 
 <file path=word/commentsIds.xml><?xml version="1.0" encoding="utf-8"?>
 <w16cid:commentsIds xmlns:wpc="http://schemas.microsoft.com/office/word/2010/wordprocessingCanvas" xmlns:cx="http://schemas.microsoft.com/office/drawing/2014/chartex" xmlns:cx1="http://schemas.microsoft.com/office/drawing/2015/9/8/chartex" xmlns:cx2="http://schemas.microsoft.com/office/drawing/2015/10/21/chartex" xmlns:cx3="http://schemas.microsoft.com/office/drawing/2016/5/9/chartex" xmlns:cx4="http://schemas.microsoft.com/office/drawing/2016/5/10/chartex" xmlns:cx5="http://schemas.microsoft.com/office/drawing/2016/5/11/chartex" xmlns:cx6="http://schemas.microsoft.com/office/drawing/2016/5/12/chartex" xmlns:cx7="http://schemas.microsoft.com/office/drawing/2016/5/13/chartex" xmlns:cx8="http://schemas.microsoft.com/office/drawing/2016/5/14/chartex" xmlns:mc="http://schemas.openxmlformats.org/markup-compatibility/2006" xmlns:aink="http://schemas.microsoft.com/office/drawing/2016/ink" xmlns:am3d="http://schemas.microsoft.com/office/drawing/2017/model3d" xmlns:o="urn:schemas-microsoft-com:office:office" xmlns:oel="http://schemas.microsoft.com/office/2019/extlst" xmlns:r="http://schemas.openxmlformats.org/officeDocument/2006/relationships" xmlns:m="http://schemas.openxmlformats.org/officeDocument/2006/math" xmlns:v="urn:schemas-microsoft-com:vml" xmlns:wp14="http://schemas.microsoft.com/office/word/2010/wordprocessingDrawing" xmlns:wp="http://schemas.openxmlformats.org/drawingml/2006/wordprocessingDrawing" xmlns:w10="urn:schemas-microsoft-com:office:word" xmlns:w="http://schemas.openxmlformats.org/wordprocessingml/2006/main" xmlns:w14="http://schemas.microsoft.com/office/word/2010/wordml" xmlns:w15="http://schemas.microsoft.com/office/word/2012/wordml" xmlns:w16cex="http://schemas.microsoft.com/office/word/2018/wordml/cex" xmlns:w16cid="http://schemas.microsoft.com/office/word/2016/wordml/cid" xmlns:w16="http://schemas.microsoft.com/office/word/2018/wordml" xmlns:w16sdtdh="http://schemas.microsoft.com/office/word/2020/wordml/sdtdatahash" xmlns:w16se="http://schemas.microsoft.com/office/word/2015/wordml/symex" xmlns:wpg="http://schemas.microsoft.com/office/word/2010/wordprocessingGroup" xmlns:wpi="http://schemas.microsoft.com/office/word/2010/wordprocessingInk" xmlns:wne="http://schemas.microsoft.com/office/word/2006/wordml" xmlns:wps="http://schemas.microsoft.com/office/word/2010/wordprocessingShape" mc:Ignorable="w14 w15 w16se w16cid w16 w16cex w16sdtdh wp14">
-  <w16cid:commentId w16cid:paraId="790B213A" w16cid:durableId="29144A7E"/>
   <w16cid:commentId w16cid:paraId="64806CED" w16cid:durableId="1C4EB858"/>
-  <w16cid:commentId w16cid:paraId="2552412D" w16cid:durableId="3E41D020"/>
-  <w16cid:commentId w16cid:paraId="2C21022C" w16cid:durableId="29144FF1"/>
-  <w16cid:commentId w16cid:paraId="095D29A7" w16cid:durableId="29145114"/>
-  <w16cid:commentId w16cid:paraId="5613B313" w16cid:durableId="29942B7F"/>
-  <w16cid:commentId w16cid:paraId="29ED1C67" w16cid:durableId="129F2C47"/>
-  <w16cid:commentId w16cid:paraId="2F4167DF" w16cid:durableId="37325ECE"/>
-  <w16cid:commentId w16cid:paraId="03BCBB1A" w16cid:durableId="1A92C47D"/>
-  <w16cid:commentId w16cid:paraId="7B42B7AF" w16cid:durableId="71981D5C"/>
-  <w16cid:commentId w16cid:paraId="3E39DA5A" w16cid:durableId="2914379D"/>
+  <w16cid:commentId w16cid:paraId="5C24626C" w16cid:durableId="129F2C47"/>
+  <w16cid:commentId w16cid:paraId="7AE0AD56" w16cid:durableId="37325ECE"/>
+  <w16cid:commentId w16cid:paraId="1866AFDC" w16cid:durableId="1A92C47D"/>
+  <w16cid:commentId w16cid:paraId="367548E3" w16cid:durableId="71981D5C"/>
+  <w16cid:commentId w16cid:paraId="0543BE49" w16cid:durableId="2A1C25FB"/>
+  <w16cid:commentId w16cid:paraId="122D0FF0" w16cid:durableId="2A1C2636"/>
 </w16cid:commentsIds>
 </file>
 
@@ -10936,6 +10181,119 @@
     </w:lvl>
   </w:abstractNum>
   <w:abstractNum w:abstractNumId="2" w15:restartNumberingAfterBreak="0">
+    <w:nsid w:val="38B8394E"/>
+    <w:multiLevelType w:val="multilevel"/>
+    <w:tmpl w:val="528640DA"/>
+    <w:lvl w:ilvl="0">
+      <w:start w:val="5303"/>
+      <w:numFmt w:val="decimal"/>
+      <w:lvlText w:val="%1"/>
+      <w:lvlJc w:val="left"/>
+      <w:pPr>
+        <w:ind w:left="1440" w:hanging="1440"/>
+      </w:pPr>
+      <w:rPr>
+        <w:rFonts w:hint="default"/>
+      </w:rPr>
+    </w:lvl>
+    <w:lvl w:ilvl="1">
+      <w:start w:val="1104"/>
+      <w:numFmt w:val="decimal"/>
+      <w:lvlText w:val="%1.%2"/>
+      <w:lvlJc w:val="left"/>
+      <w:pPr>
+        <w:ind w:left="1550" w:hanging="1440"/>
+      </w:pPr>
+      <w:rPr>
+        <w:rFonts w:hint="default"/>
+      </w:rPr>
+    </w:lvl>
+    <w:lvl w:ilvl="2">
+      <w:start w:val="1"/>
+      <w:numFmt w:val="decimal"/>
+      <w:lvlText w:val="%1.%2.%3"/>
+      <w:lvlJc w:val="left"/>
+      <w:pPr>
+        <w:ind w:left="1660" w:hanging="1440"/>
+      </w:pPr>
+      <w:rPr>
+        <w:rFonts w:hint="default"/>
+      </w:rPr>
+    </w:lvl>
+    <w:lvl w:ilvl="3">
+      <w:start w:val="1"/>
+      <w:numFmt w:val="decimal"/>
+      <w:lvlText w:val="%1.%2.%3.%4"/>
+      <w:lvlJc w:val="left"/>
+      <w:pPr>
+        <w:ind w:left="1770" w:hanging="1440"/>
+      </w:pPr>
+      <w:rPr>
+        <w:rFonts w:hint="default"/>
+      </w:rPr>
+    </w:lvl>
+    <w:lvl w:ilvl="4">
+      <w:start w:val="1"/>
+      <w:numFmt w:val="decimal"/>
+      <w:lvlText w:val="%1.%2.%3.%4.%5"/>
+      <w:lvlJc w:val="left"/>
+      <w:pPr>
+        <w:ind w:left="1880" w:hanging="1440"/>
+      </w:pPr>
+      <w:rPr>
+        <w:rFonts w:hint="default"/>
+      </w:rPr>
+    </w:lvl>
+    <w:lvl w:ilvl="5">
+      <w:start w:val="1"/>
+      <w:numFmt w:val="decimal"/>
+      <w:lvlText w:val="%1.%2.%3.%4.%5.%6"/>
+      <w:lvlJc w:val="left"/>
+      <w:pPr>
+        <w:ind w:left="1990" w:hanging="1440"/>
+      </w:pPr>
+      <w:rPr>
+        <w:rFonts w:hint="default"/>
+      </w:rPr>
+    </w:lvl>
+    <w:lvl w:ilvl="6">
+      <w:start w:val="1"/>
+      <w:numFmt w:val="decimal"/>
+      <w:lvlText w:val="%1.%2.%3.%4.%5.%6.%7"/>
+      <w:lvlJc w:val="left"/>
+      <w:pPr>
+        <w:ind w:left="2100" w:hanging="1440"/>
+      </w:pPr>
+      <w:rPr>
+        <w:rFonts w:hint="default"/>
+      </w:rPr>
+    </w:lvl>
+    <w:lvl w:ilvl="7">
+      <w:start w:val="1"/>
+      <w:numFmt w:val="decimal"/>
+      <w:lvlText w:val="%1.%2.%3.%4.%5.%6.%7.%8"/>
+      <w:lvlJc w:val="left"/>
+      <w:pPr>
+        <w:ind w:left="2570" w:hanging="1800"/>
+      </w:pPr>
+      <w:rPr>
+        <w:rFonts w:hint="default"/>
+      </w:rPr>
+    </w:lvl>
+    <w:lvl w:ilvl="8">
+      <w:start w:val="1"/>
+      <w:numFmt w:val="decimal"/>
+      <w:lvlText w:val="%1.%2.%3.%4.%5.%6.%7.%8.%9"/>
+      <w:lvlJc w:val="left"/>
+      <w:pPr>
+        <w:ind w:left="2680" w:hanging="1800"/>
+      </w:pPr>
+      <w:rPr>
+        <w:rFonts w:hint="default"/>
+      </w:rPr>
+    </w:lvl>
+  </w:abstractNum>
+  <w:abstractNum w:abstractNumId="3" w15:restartNumberingAfterBreak="0">
     <w:nsid w:val="4DD77050"/>
     <w:multiLevelType w:val="hybridMultilevel"/>
     <w:tmpl w:val="E856B348"/>
@@ -11021,7 +10379,7 @@
       </w:pPr>
     </w:lvl>
   </w:abstractNum>
-  <w:abstractNum w:abstractNumId="3" w15:restartNumberingAfterBreak="0">
+  <w:abstractNum w:abstractNumId="4" w15:restartNumberingAfterBreak="0">
     <w:nsid w:val="50EB69BD"/>
     <w:multiLevelType w:val="hybridMultilevel"/>
     <w:tmpl w:val="A99E9B66"/>
@@ -11143,7 +10501,7 @@
       </w:rPr>
     </w:lvl>
   </w:abstractNum>
-  <w:abstractNum w:abstractNumId="4" w15:restartNumberingAfterBreak="0">
+  <w:abstractNum w:abstractNumId="5" w15:restartNumberingAfterBreak="0">
     <w:nsid w:val="53BAE53F"/>
     <w:multiLevelType w:val="hybridMultilevel"/>
     <w:tmpl w:val="08BC8BEC"/>
@@ -11274,7 +10632,7 @@
       </w:rPr>
     </w:lvl>
   </w:abstractNum>
-  <w:abstractNum w:abstractNumId="5" w15:restartNumberingAfterBreak="0">
+  <w:abstractNum w:abstractNumId="6" w15:restartNumberingAfterBreak="0">
     <w:nsid w:val="557D74C2"/>
     <w:multiLevelType w:val="hybridMultilevel"/>
     <w:tmpl w:val="F44C87DE"/>
@@ -11371,7 +10729,7 @@
       </w:pPr>
     </w:lvl>
   </w:abstractNum>
-  <w:abstractNum w:abstractNumId="6" w15:restartNumberingAfterBreak="0">
+  <w:abstractNum w:abstractNumId="7" w15:restartNumberingAfterBreak="0">
     <w:nsid w:val="6242F8F5"/>
     <w:multiLevelType w:val="hybridMultilevel"/>
     <w:tmpl w:val="CDB073D0"/>
@@ -11493,7 +10851,7 @@
       </w:rPr>
     </w:lvl>
   </w:abstractNum>
-  <w:abstractNum w:abstractNumId="7" w15:restartNumberingAfterBreak="0">
+  <w:abstractNum w:abstractNumId="8" w15:restartNumberingAfterBreak="0">
     <w:nsid w:val="62507AE8"/>
     <w:multiLevelType w:val="hybridMultilevel"/>
     <w:tmpl w:val="4246DA10"/>
@@ -11615,7 +10973,7 @@
       </w:rPr>
     </w:lvl>
   </w:abstractNum>
-  <w:abstractNum w:abstractNumId="8" w15:restartNumberingAfterBreak="0">
+  <w:abstractNum w:abstractNumId="9" w15:restartNumberingAfterBreak="0">
     <w:nsid w:val="65D27FF8"/>
     <w:multiLevelType w:val="hybridMultilevel"/>
     <w:tmpl w:val="A99E9B66"/>
@@ -11737,7 +11095,7 @@
       </w:rPr>
     </w:lvl>
   </w:abstractNum>
-  <w:abstractNum w:abstractNumId="9" w15:restartNumberingAfterBreak="0">
+  <w:abstractNum w:abstractNumId="10" w15:restartNumberingAfterBreak="0">
     <w:nsid w:val="694EC1AA"/>
     <w:multiLevelType w:val="hybridMultilevel"/>
     <w:tmpl w:val="CA7CB384"/>
@@ -11860,33 +11218,36 @@
     </w:lvl>
   </w:abstractNum>
   <w:num w:numId="1" w16cid:durableId="135994033">
-    <w:abstractNumId w:val="9"/>
+    <w:abstractNumId w:val="10"/>
   </w:num>
   <w:num w:numId="2" w16cid:durableId="1140804318">
-    <w:abstractNumId w:val="6"/>
+    <w:abstractNumId w:val="7"/>
   </w:num>
   <w:num w:numId="3" w16cid:durableId="1112825169">
-    <w:abstractNumId w:val="3"/>
+    <w:abstractNumId w:val="4"/>
   </w:num>
   <w:num w:numId="4" w16cid:durableId="453525369">
     <w:abstractNumId w:val="1"/>
   </w:num>
   <w:num w:numId="5" w16cid:durableId="312678885">
-    <w:abstractNumId w:val="4"/>
+    <w:abstractNumId w:val="5"/>
   </w:num>
   <w:num w:numId="6" w16cid:durableId="1446920726">
-    <w:abstractNumId w:val="7"/>
+    <w:abstractNumId w:val="8"/>
   </w:num>
   <w:num w:numId="7" w16cid:durableId="1744447224">
     <w:abstractNumId w:val="0"/>
   </w:num>
   <w:num w:numId="8" w16cid:durableId="849560384">
-    <w:abstractNumId w:val="8"/>
+    <w:abstractNumId w:val="9"/>
   </w:num>
   <w:num w:numId="9" w16cid:durableId="991250862">
-    <w:abstractNumId w:val="5"/>
+    <w:abstractNumId w:val="6"/>
   </w:num>
   <w:num w:numId="10" w16cid:durableId="815878017">
+    <w:abstractNumId w:val="3"/>
+  </w:num>
+  <w:num w:numId="11" w16cid:durableId="637417142">
     <w:abstractNumId w:val="2"/>
   </w:num>
 </w:numbering>
@@ -12807,6 +12168,21 @@
 </file>
 
 <file path=customXml/item2.xml><?xml version="1.0" encoding="utf-8"?>
+<?mso-contentType ?>
+<FormTemplates xmlns="http://schemas.microsoft.com/sharepoint/v3/contenttype/forms">
+  <Display>DocumentLibraryForm</Display>
+  <Edit>DocumentLibraryForm</Edit>
+  <New>DocumentLibraryForm</New>
+</FormTemplates>
+</file>
+
+<file path=customXml/item3.xml><?xml version="1.0" encoding="utf-8"?>
+<p:properties xmlns:p="http://schemas.microsoft.com/office/2006/metadata/properties" xmlns:xsi="http://www.w3.org/2001/XMLSchema-instance" xmlns:pc="http://schemas.microsoft.com/office/infopath/2007/PartnerControls">
+  <documentManagement/>
+</p:properties>
+</file>
+
+<file path=customXml/item4.xml><?xml version="1.0" encoding="utf-8"?>
 <ct:contentTypeSchema xmlns:ct="http://schemas.microsoft.com/office/2006/metadata/contentType" xmlns:ma="http://schemas.microsoft.com/office/2006/metadata/properties/metaAttributes" ct:_="" ma:_="" ma:contentTypeName="Document" ma:contentTypeID="0x0101002A6B8523665D36418D33CE3C160D1474" ma:contentTypeVersion="4" ma:contentTypeDescription="Create a new document." ma:contentTypeScope="" ma:versionID="d82365999c482e5e6bf839706e992c6f">
   <xsd:schema xmlns:xsd="http://www.w3.org/2001/XMLSchema" xmlns:xs="http://www.w3.org/2001/XMLSchema" xmlns:p="http://schemas.microsoft.com/office/2006/metadata/properties" xmlns:ns2="0187170a-3ad8-4eb8-b339-17420f8b2fa7" targetNamespace="http://schemas.microsoft.com/office/2006/metadata/properties" ma:root="true" ma:fieldsID="c3441a76f346279fd1081e5233cb1cf3" ns2:_="">
     <xsd:import namespace="0187170a-3ad8-4eb8-b339-17420f8b2fa7"/>
@@ -12950,21 +12326,6 @@
 </ct:contentTypeSchema>
 </file>
 
-<file path=customXml/item3.xml><?xml version="1.0" encoding="utf-8"?>
-<p:properties xmlns:p="http://schemas.microsoft.com/office/2006/metadata/properties" xmlns:xsi="http://www.w3.org/2001/XMLSchema-instance" xmlns:pc="http://schemas.microsoft.com/office/infopath/2007/PartnerControls">
-  <documentManagement/>
-</p:properties>
-</file>
-
-<file path=customXml/item4.xml><?xml version="1.0" encoding="utf-8"?>
-<?mso-contentType ?>
-<FormTemplates xmlns="http://schemas.microsoft.com/sharepoint/v3/contenttype/forms">
-  <Display>DocumentLibraryForm</Display>
-  <Edit>DocumentLibraryForm</Edit>
-  <New>DocumentLibraryForm</New>
-</FormTemplates>
-</file>
-
 <file path=customXml/itemProps1.xml><?xml version="1.0" encoding="utf-8"?>
 <ds:datastoreItem xmlns:ds="http://schemas.openxmlformats.org/officeDocument/2006/customXml" ds:itemID="{9A66800F-FC0C-4F54-B4AC-532128A061C1}">
   <ds:schemaRefs>
@@ -12974,19 +12335,9 @@
 </file>
 
 <file path=customXml/itemProps2.xml><?xml version="1.0" encoding="utf-8"?>
-<ds:datastoreItem xmlns:ds="http://schemas.openxmlformats.org/officeDocument/2006/customXml" ds:itemID="{4A622F2B-F996-4613-9428-85A00A957F97}">
+<ds:datastoreItem xmlns:ds="http://schemas.openxmlformats.org/officeDocument/2006/customXml" ds:itemID="{0001DFB4-2B90-4C71-AEDF-7599EBCAD771}">
   <ds:schemaRefs>
-    <ds:schemaRef ds:uri="http://schemas.microsoft.com/office/2006/metadata/contentType"/>
-    <ds:schemaRef ds:uri="http://schemas.microsoft.com/office/2006/metadata/properties/metaAttributes"/>
-    <ds:schemaRef ds:uri="http://www.w3.org/2001/XMLSchema"/>
-    <ds:schemaRef ds:uri="http://schemas.microsoft.com/office/2006/metadata/properties"/>
-    <ds:schemaRef ds:uri="0187170a-3ad8-4eb8-b339-17420f8b2fa7"/>
-    <ds:schemaRef ds:uri="http://schemas.microsoft.com/office/2006/documentManagement/types"/>
-    <ds:schemaRef ds:uri="http://schemas.microsoft.com/office/infopath/2007/PartnerControls"/>
-    <ds:schemaRef ds:uri="http://schemas.openxmlformats.org/package/2006/metadata/core-properties"/>
-    <ds:schemaRef ds:uri="http://purl.org/dc/elements/1.1/"/>
-    <ds:schemaRef ds:uri="http://purl.org/dc/terms/"/>
-    <ds:schemaRef ds:uri="http://schemas.microsoft.com/internal/obd"/>
+    <ds:schemaRef ds:uri="http://schemas.microsoft.com/sharepoint/v3/contenttype/forms"/>
   </ds:schemaRefs>
 </ds:datastoreItem>
 </file>
@@ -13008,9 +12359,19 @@
 </file>
 
 <file path=customXml/itemProps4.xml><?xml version="1.0" encoding="utf-8"?>
-<ds:datastoreItem xmlns:ds="http://schemas.openxmlformats.org/officeDocument/2006/customXml" ds:itemID="{0001DFB4-2B90-4C71-AEDF-7599EBCAD771}">
+<ds:datastoreItem xmlns:ds="http://schemas.openxmlformats.org/officeDocument/2006/customXml" ds:itemID="{4A622F2B-F996-4613-9428-85A00A957F97}">
   <ds:schemaRefs>
-    <ds:schemaRef ds:uri="http://schemas.microsoft.com/sharepoint/v3/contenttype/forms"/>
+    <ds:schemaRef ds:uri="http://schemas.microsoft.com/office/2006/metadata/contentType"/>
+    <ds:schemaRef ds:uri="http://schemas.microsoft.com/office/2006/metadata/properties/metaAttributes"/>
+    <ds:schemaRef ds:uri="http://www.w3.org/2001/XMLSchema"/>
+    <ds:schemaRef ds:uri="http://schemas.microsoft.com/office/2006/metadata/properties"/>
+    <ds:schemaRef ds:uri="0187170a-3ad8-4eb8-b339-17420f8b2fa7"/>
+    <ds:schemaRef ds:uri="http://schemas.microsoft.com/office/2006/documentManagement/types"/>
+    <ds:schemaRef ds:uri="http://schemas.microsoft.com/office/infopath/2007/PartnerControls"/>
+    <ds:schemaRef ds:uri="http://schemas.openxmlformats.org/package/2006/metadata/core-properties"/>
+    <ds:schemaRef ds:uri="http://purl.org/dc/elements/1.1/"/>
+    <ds:schemaRef ds:uri="http://purl.org/dc/terms/"/>
+    <ds:schemaRef ds:uri="http://schemas.microsoft.com/internal/obd"/>
   </ds:schemaRefs>
 </ds:datastoreItem>
 </file>

</xml_diff>